<commit_message>
Phân công công việc
</commit_message>
<xml_diff>
--- a/Doc/Mau-PhieuChamDiemCuoiKy(dukien).docx
+++ b/Doc/Mau-PhieuChamDiemCuoiKy(dukien).docx
@@ -43,7 +43,6 @@
           <w:color w:val="7F7F7F" w:themeColor="text1" w:themeTint="80"/>
           <w:sz w:val="34"/>
           <w:szCs w:val="28"/>
-          <w:lang w:val="vi-VN"/>
         </w:rPr>
       </w:pPr>
       <w:r>
@@ -98,26 +97,6 @@
           <w:szCs w:val="28"/>
           <w:lang w:val="vi-VN"/>
         </w:rPr>
-        <w:t>&gt; - &lt;</w:t>
-      </w:r>
-      <w:r>
-        <w:rPr>
-          <w:rFonts w:ascii="Arial" w:hAnsi="Arial" w:cs="Arial"/>
-          <w:color w:val="7F7F7F" w:themeColor="text1" w:themeTint="80"/>
-          <w:sz w:val="34"/>
-          <w:szCs w:val="28"/>
-          <w:lang w:val="vi-VN"/>
-        </w:rPr>
-        <w:t xml:space="preserve"> </w:t>
-      </w:r>
-      <w:r>
-        <w:rPr>
-          <w:rFonts w:ascii="Arial" w:hAnsi="Arial" w:cs="Arial"/>
-          <w:color w:val="7F7F7F" w:themeColor="text1" w:themeTint="80"/>
-          <w:sz w:val="34"/>
-          <w:szCs w:val="28"/>
-          <w:lang w:val="vi-VN"/>
-        </w:rPr>
         <w:t>&gt;</w:t>
       </w:r>
     </w:p>
@@ -1604,6 +1583,8 @@
               <w:spacing w:beforeLines="60" w:before="144" w:afterLines="60" w:after="144"/>
               <w:jc w:val="center"/>
             </w:pPr>
+            <w:bookmarkStart w:id="0" w:name="_GoBack"/>
+            <w:bookmarkEnd w:id="0"/>
             <w:r>
               <w:t>-1</w:t>
             </w:r>
@@ -3185,17 +3166,7 @@
                 <w:color w:val="000000"/>
                 <w:lang w:val="vi-VN"/>
               </w:rPr>
-              <w:t xml:space="preserve">Mức độ liên quan, gắn kết giữa </w:t>
-            </w:r>
-            <w:bookmarkStart w:id="0" w:name="_GoBack"/>
-            <w:bookmarkEnd w:id="0"/>
-            <w:r>
-              <w:rPr>
-                <w:rFonts w:ascii="Arial" w:hAnsi="Arial" w:cs="Arial"/>
-                <w:color w:val="000000"/>
-                <w:lang w:val="vi-VN"/>
-              </w:rPr>
-              <w:t>các chức năng của hệ thống</w:t>
+              <w:t>Mức độ liên quan, gắn kết giữa các chức năng của hệ thống</w:t>
             </w:r>
           </w:p>
         </w:tc>
@@ -4525,10 +4496,10 @@
               <w:widowControl w:val="0"/>
               <w:spacing w:beforeLines="60" w:before="144" w:afterLines="60" w:after="144"/>
               <w:jc w:val="center"/>
-              <w:rPr>
-                <w:lang w:val="vi-VN"/>
-              </w:rPr>
-            </w:pPr>
+            </w:pPr>
+            <w:r>
+              <w:t>1</w:t>
+            </w:r>
           </w:p>
         </w:tc>
         <w:tc>
@@ -5434,7 +5405,7 @@
             <w:noProof/>
             <w:sz w:val="20"/>
           </w:rPr>
-          <w:t>2</w:t>
+          <w:t>1</w:t>
         </w:r>
         <w:r>
           <w:rPr>
@@ -5815,7 +5786,7 @@
         <v:path o:extrusionok="f" gradientshapeok="t" o:connecttype="rect"/>
         <o:lock v:ext="edit" aspectratio="t"/>
       </v:shapetype>
-      <v:shape id="_x0000_i1041" type="#_x0000_t75" style="width:11.5pt;height:11.5pt" o:bullet="t">
+      <v:shape id="_x0000_i1043" type="#_x0000_t75" style="width:11.5pt;height:11.5pt" o:bullet="t">
         <v:imagedata r:id="rId1" o:title="mso431"/>
       </v:shape>
     </w:pict>
@@ -10452,7 +10423,7 @@
 </file>
 
 <file path=customXml/itemProps1.xml><?xml version="1.0" encoding="utf-8"?>
-<ds:datastoreItem xmlns:ds="http://schemas.openxmlformats.org/officeDocument/2006/customXml" ds:itemID="{16B72DEB-8750-4E6C-A5DE-4312C5CD756C}">
+<ds:datastoreItem xmlns:ds="http://schemas.openxmlformats.org/officeDocument/2006/customXml" ds:itemID="{8AE19FC5-3311-4442-A080-C0FD1CDEE4D5}">
   <ds:schemaRefs>
     <ds:schemaRef ds:uri="http://schemas.openxmlformats.org/officeDocument/2006/bibliography"/>
   </ds:schemaRefs>

</xml_diff>

<commit_message>
Gửi đơn xin phép
Gửi đơn xin phép chưa có datetime
</commit_message>
<xml_diff>
--- a/Doc/Mau-PhieuChamDiemCuoiKy(dukien).docx
+++ b/Doc/Mau-PhieuChamDiemCuoiKy(dukien).docx
@@ -1622,7 +1622,7 @@
                 <w:sz w:val="20"/>
                 <w:szCs w:val="20"/>
               </w:rPr>
-              <w:t>0</w:t>
+              <w:t>-1</w:t>
             </w:r>
           </w:p>
         </w:tc>
@@ -3803,8 +3803,6 @@
             <w:r>
               <w:t>0</w:t>
             </w:r>
-            <w:bookmarkStart w:id="0" w:name="_GoBack"/>
-            <w:bookmarkEnd w:id="0"/>
           </w:p>
         </w:tc>
         <w:tc>
@@ -4402,6 +4400,8 @@
             <w:r>
               <w:t>0</w:t>
             </w:r>
+            <w:bookmarkStart w:id="0" w:name="_GoBack"/>
+            <w:bookmarkEnd w:id="0"/>
           </w:p>
         </w:tc>
         <w:tc>
@@ -5435,7 +5435,7 @@
             <w:noProof/>
             <w:sz w:val="20"/>
           </w:rPr>
-          <w:t>2</w:t>
+          <w:t>1</w:t>
         </w:r>
         <w:r>
           <w:rPr>
@@ -5816,7 +5816,7 @@
         <v:path o:extrusionok="f" gradientshapeok="t" o:connecttype="rect"/>
         <o:lock v:ext="edit" aspectratio="t"/>
       </v:shapetype>
-      <v:shape id="_x0000_i1028" type="#_x0000_t75" style="width:11.55pt;height:11.55pt" o:bullet="t">
+      <v:shape id="_x0000_i1027" type="#_x0000_t75" style="width:11.5pt;height:11.5pt" o:bullet="t">
         <v:imagedata r:id="rId1" o:title="mso431"/>
       </v:shape>
     </w:pict>
@@ -10453,7 +10453,7 @@
 </file>
 
 <file path=customXml/itemProps1.xml><?xml version="1.0" encoding="utf-8"?>
-<ds:datastoreItem xmlns:ds="http://schemas.openxmlformats.org/officeDocument/2006/customXml" ds:itemID="{50F78EF7-E642-42CA-8358-D57EE6F35B91}">
+<ds:datastoreItem xmlns:ds="http://schemas.openxmlformats.org/officeDocument/2006/customXml" ds:itemID="{DB8DAA7A-6AA4-4103-9A20-E73F23CDB872}">
   <ds:schemaRefs>
     <ds:schemaRef ds:uri="http://schemas.openxmlformats.org/officeDocument/2006/bibliography"/>
   </ds:schemaRefs>

</xml_diff>

<commit_message>
Phân chia thư mục
</commit_message>
<xml_diff>
--- a/Doc/Mau-PhieuChamDiemCuoiKy(dukien).docx
+++ b/Doc/Mau-PhieuChamDiemCuoiKy(dukien).docx
@@ -27,7 +27,15 @@
         <w:rPr>
           <w:lang w:val="vi-VN" w:eastAsia="ja-JP" w:bidi="ar-SA"/>
         </w:rPr>
-        <w:t>Phiếu chấm điểm</w:t>
+        <w:t>Phiếu chấm đi</w:t>
+      </w:r>
+      <w:bookmarkStart w:id="0" w:name="_GoBack"/>
+      <w:bookmarkEnd w:id="0"/>
+      <w:r>
+        <w:rPr>
+          <w:lang w:val="vi-VN" w:eastAsia="ja-JP" w:bidi="ar-SA"/>
+        </w:rPr>
+        <w:t>ểm</w:t>
       </w:r>
     </w:p>
     <w:p>
@@ -217,9 +225,19 @@
             <w:tcW w:w="2181" w:type="dxa"/>
           </w:tcPr>
           <w:p>
-            <w:r>
-              <w:t>Họ tên</w:t>
-            </w:r>
+            <w:proofErr w:type="spellStart"/>
+            <w:r>
+              <w:t>Họ</w:t>
+            </w:r>
+            <w:proofErr w:type="spellEnd"/>
+            <w:r>
+              <w:t xml:space="preserve"> </w:t>
+            </w:r>
+            <w:proofErr w:type="spellStart"/>
+            <w:r>
+              <w:t>tên</w:t>
+            </w:r>
+            <w:proofErr w:type="spellEnd"/>
           </w:p>
         </w:tc>
         <w:tc>
@@ -227,9 +245,27 @@
             <w:tcW w:w="1507" w:type="dxa"/>
           </w:tcPr>
           <w:p>
-            <w:r>
-              <w:t>Tài khoản Bitbucket</w:t>
-            </w:r>
+            <w:proofErr w:type="spellStart"/>
+            <w:r>
+              <w:t>Tài</w:t>
+            </w:r>
+            <w:proofErr w:type="spellEnd"/>
+            <w:r>
+              <w:t xml:space="preserve"> </w:t>
+            </w:r>
+            <w:proofErr w:type="spellStart"/>
+            <w:r>
+              <w:t>khoản</w:t>
+            </w:r>
+            <w:proofErr w:type="spellEnd"/>
+            <w:r>
+              <w:t xml:space="preserve"> </w:t>
+            </w:r>
+            <w:proofErr w:type="spellStart"/>
+            <w:r>
+              <w:t>Bitbucket</w:t>
+            </w:r>
+            <w:proofErr w:type="spellEnd"/>
           </w:p>
         </w:tc>
         <w:tc>
@@ -237,9 +273,43 @@
             <w:tcW w:w="2556" w:type="dxa"/>
           </w:tcPr>
           <w:p>
-            <w:r>
-              <w:t>Công việc đã thực hiện</w:t>
-            </w:r>
+            <w:proofErr w:type="spellStart"/>
+            <w:r>
+              <w:t>Công</w:t>
+            </w:r>
+            <w:proofErr w:type="spellEnd"/>
+            <w:r>
+              <w:t xml:space="preserve"> </w:t>
+            </w:r>
+            <w:proofErr w:type="spellStart"/>
+            <w:r>
+              <w:t>việc</w:t>
+            </w:r>
+            <w:proofErr w:type="spellEnd"/>
+            <w:r>
+              <w:t xml:space="preserve"> </w:t>
+            </w:r>
+            <w:proofErr w:type="spellStart"/>
+            <w:r>
+              <w:t>đã</w:t>
+            </w:r>
+            <w:proofErr w:type="spellEnd"/>
+            <w:r>
+              <w:t xml:space="preserve"> </w:t>
+            </w:r>
+            <w:proofErr w:type="spellStart"/>
+            <w:r>
+              <w:t>thực</w:t>
+            </w:r>
+            <w:proofErr w:type="spellEnd"/>
+            <w:r>
+              <w:t xml:space="preserve"> </w:t>
+            </w:r>
+            <w:proofErr w:type="spellStart"/>
+            <w:r>
+              <w:t>hiện</w:t>
+            </w:r>
+            <w:proofErr w:type="spellEnd"/>
           </w:p>
         </w:tc>
         <w:tc>
@@ -247,8 +317,32 @@
             <w:tcW w:w="992" w:type="dxa"/>
           </w:tcPr>
           <w:p>
-            <w:r>
-              <w:t>Đánh giá (tổng 100%)</w:t>
+            <w:pPr>
+              <w:jc w:val="center"/>
+            </w:pPr>
+            <w:proofErr w:type="spellStart"/>
+            <w:r>
+              <w:t>Đánh</w:t>
+            </w:r>
+            <w:proofErr w:type="spellEnd"/>
+            <w:r>
+              <w:t xml:space="preserve"> </w:t>
+            </w:r>
+            <w:proofErr w:type="spellStart"/>
+            <w:r>
+              <w:t>giá</w:t>
+            </w:r>
+            <w:proofErr w:type="spellEnd"/>
+            <w:r>
+              <w:t xml:space="preserve"> (</w:t>
+            </w:r>
+            <w:proofErr w:type="spellStart"/>
+            <w:r>
+              <w:t>tổng</w:t>
+            </w:r>
+            <w:proofErr w:type="spellEnd"/>
+            <w:r>
+              <w:t xml:space="preserve"> 100%)</w:t>
             </w:r>
           </w:p>
         </w:tc>
@@ -257,9 +351,30 @@
             <w:tcW w:w="851" w:type="dxa"/>
           </w:tcPr>
           <w:p>
-            <w:r>
-              <w:t>Điểm đề nghị</w:t>
-            </w:r>
+            <w:pPr>
+              <w:jc w:val="center"/>
+            </w:pPr>
+            <w:proofErr w:type="spellStart"/>
+            <w:r>
+              <w:t>Điểm</w:t>
+            </w:r>
+            <w:proofErr w:type="spellEnd"/>
+            <w:r>
+              <w:t xml:space="preserve"> </w:t>
+            </w:r>
+            <w:proofErr w:type="spellStart"/>
+            <w:r>
+              <w:t>đề</w:t>
+            </w:r>
+            <w:proofErr w:type="spellEnd"/>
+            <w:r>
+              <w:t xml:space="preserve"> </w:t>
+            </w:r>
+            <w:proofErr w:type="spellStart"/>
+            <w:r>
+              <w:t>nghị</w:t>
+            </w:r>
+            <w:proofErr w:type="spellEnd"/>
           </w:p>
         </w:tc>
         <w:tc>
@@ -267,9 +382,27 @@
             <w:tcW w:w="816" w:type="dxa"/>
           </w:tcPr>
           <w:p>
-            <w:r>
-              <w:t>Điểm vấn đáp</w:t>
-            </w:r>
+            <w:proofErr w:type="spellStart"/>
+            <w:r>
+              <w:t>Điểm</w:t>
+            </w:r>
+            <w:proofErr w:type="spellEnd"/>
+            <w:r>
+              <w:t xml:space="preserve"> </w:t>
+            </w:r>
+            <w:proofErr w:type="spellStart"/>
+            <w:r>
+              <w:t>vấn</w:t>
+            </w:r>
+            <w:proofErr w:type="spellEnd"/>
+            <w:r>
+              <w:t xml:space="preserve"> </w:t>
+            </w:r>
+            <w:proofErr w:type="spellStart"/>
+            <w:r>
+              <w:t>đáp</w:t>
+            </w:r>
+            <w:proofErr w:type="spellEnd"/>
           </w:p>
         </w:tc>
       </w:tr>
@@ -293,9 +426,27 @@
             <w:tcW w:w="2181" w:type="dxa"/>
           </w:tcPr>
           <w:p>
-            <w:r>
-              <w:t>Huỳnh Thái Luân</w:t>
-            </w:r>
+            <w:proofErr w:type="spellStart"/>
+            <w:r>
+              <w:t>Huỳnh</w:t>
+            </w:r>
+            <w:proofErr w:type="spellEnd"/>
+            <w:r>
+              <w:t xml:space="preserve"> </w:t>
+            </w:r>
+            <w:proofErr w:type="spellStart"/>
+            <w:r>
+              <w:t>Thái</w:t>
+            </w:r>
+            <w:proofErr w:type="spellEnd"/>
+            <w:r>
+              <w:t xml:space="preserve"> </w:t>
+            </w:r>
+            <w:proofErr w:type="spellStart"/>
+            <w:r>
+              <w:t>Luân</w:t>
+            </w:r>
+            <w:proofErr w:type="spellEnd"/>
           </w:p>
         </w:tc>
         <w:tc>
@@ -324,8 +475,24 @@
             <w:tcW w:w="2556" w:type="dxa"/>
           </w:tcPr>
           <w:p>
-            <w:r>
-              <w:t>&lt;Danh sách công việc sinh viên 1 đã thực hiện&gt;</w:t>
+            <w:pPr>
+              <w:rPr>
+                <w:i/>
+              </w:rPr>
+            </w:pPr>
+            <w:proofErr w:type="spellStart"/>
+            <w:r>
+              <w:rPr>
+                <w:i/>
+              </w:rPr>
+              <w:t>Xem</w:t>
+            </w:r>
+            <w:proofErr w:type="spellEnd"/>
+            <w:r>
+              <w:rPr>
+                <w:i/>
+              </w:rPr>
+              <w:t xml:space="preserve"> file PCCV-CNM.pdf</w:t>
             </w:r>
           </w:p>
         </w:tc>
@@ -333,13 +500,27 @@
           <w:tcPr>
             <w:tcW w:w="992" w:type="dxa"/>
           </w:tcPr>
-          <w:p/>
+          <w:p>
+            <w:pPr>
+              <w:jc w:val="center"/>
+            </w:pPr>
+            <w:r>
+              <w:t>80%</w:t>
+            </w:r>
+          </w:p>
         </w:tc>
         <w:tc>
           <w:tcPr>
             <w:tcW w:w="851" w:type="dxa"/>
           </w:tcPr>
-          <w:p/>
+          <w:p>
+            <w:pPr>
+              <w:jc w:val="center"/>
+            </w:pPr>
+            <w:r>
+              <w:t>10</w:t>
+            </w:r>
+          </w:p>
         </w:tc>
         <w:tc>
           <w:tcPr>
@@ -367,8 +548,13 @@
             <w:tcW w:w="2181" w:type="dxa"/>
           </w:tcPr>
           <w:p>
-            <w:r>
-              <w:t>Phạm Cao Nam</w:t>
+            <w:proofErr w:type="spellStart"/>
+            <w:r>
+              <w:t>Phạm</w:t>
+            </w:r>
+            <w:proofErr w:type="spellEnd"/>
+            <w:r>
+              <w:t xml:space="preserve"> Cao Nam</w:t>
             </w:r>
           </w:p>
         </w:tc>
@@ -393,8 +579,19 @@
             <w:tcW w:w="2556" w:type="dxa"/>
           </w:tcPr>
           <w:p>
-            <w:r>
-              <w:t>&lt;Danh sách công việc sinh viên 2 đã thực hiện&gt;</w:t>
+            <w:proofErr w:type="spellStart"/>
+            <w:r>
+              <w:rPr>
+                <w:i/>
+              </w:rPr>
+              <w:t>Xem</w:t>
+            </w:r>
+            <w:proofErr w:type="spellEnd"/>
+            <w:r>
+              <w:rPr>
+                <w:i/>
+              </w:rPr>
+              <w:t xml:space="preserve"> file PCCV-CNM.pdf</w:t>
             </w:r>
           </w:p>
         </w:tc>
@@ -402,13 +599,27 @@
           <w:tcPr>
             <w:tcW w:w="992" w:type="dxa"/>
           </w:tcPr>
-          <w:p/>
+          <w:p>
+            <w:pPr>
+              <w:jc w:val="center"/>
+            </w:pPr>
+            <w:r>
+              <w:t>20%</w:t>
+            </w:r>
+          </w:p>
         </w:tc>
         <w:tc>
           <w:tcPr>
             <w:tcW w:w="851" w:type="dxa"/>
           </w:tcPr>
-          <w:p/>
+          <w:p>
+            <w:pPr>
+              <w:jc w:val="center"/>
+            </w:pPr>
+            <w:r>
+              <w:t>2</w:t>
+            </w:r>
+          </w:p>
         </w:tc>
         <w:tc>
           <w:tcPr>
@@ -526,6 +737,7 @@
                 <w:lang w:val="vi-VN"/>
               </w:rPr>
             </w:pPr>
+            <w:proofErr w:type="spellStart"/>
             <w:r>
               <w:rPr>
                 <w:rFonts w:ascii="Tahoma" w:hAnsi="Tahoma" w:cs="Tahoma"/>
@@ -535,6 +747,7 @@
               </w:rPr>
               <w:t>Ch</w:t>
             </w:r>
+            <w:proofErr w:type="spellEnd"/>
             <w:r>
               <w:rPr>
                 <w:rFonts w:ascii="Tahoma" w:hAnsi="Tahoma" w:cs="Tahoma"/>
@@ -610,6 +823,7 @@
                 <w:szCs w:val="20"/>
               </w:rPr>
             </w:pPr>
+            <w:proofErr w:type="spellStart"/>
             <w:r>
               <w:rPr>
                 <w:rFonts w:ascii="Tahoma" w:hAnsi="Tahoma" w:cs="Tahoma"/>
@@ -617,8 +831,29 @@
                 <w:sz w:val="20"/>
                 <w:szCs w:val="20"/>
               </w:rPr>
-              <w:t>Ghi chú</w:t>
-            </w:r>
+              <w:t>Ghi</w:t>
+            </w:r>
+            <w:proofErr w:type="spellEnd"/>
+            <w:r>
+              <w:rPr>
+                <w:rFonts w:ascii="Tahoma" w:hAnsi="Tahoma" w:cs="Tahoma"/>
+                <w:b/>
+                <w:sz w:val="20"/>
+                <w:szCs w:val="20"/>
+              </w:rPr>
+              <w:t xml:space="preserve"> </w:t>
+            </w:r>
+            <w:proofErr w:type="spellStart"/>
+            <w:r>
+              <w:rPr>
+                <w:rFonts w:ascii="Tahoma" w:hAnsi="Tahoma" w:cs="Tahoma"/>
+                <w:b/>
+                <w:sz w:val="20"/>
+                <w:szCs w:val="20"/>
+              </w:rPr>
+              <w:t>chú</w:t>
+            </w:r>
+            <w:proofErr w:type="spellEnd"/>
           </w:p>
         </w:tc>
       </w:tr>
@@ -815,6 +1050,7 @@
               </w:rPr>
               <w:t xml:space="preserve">1. </w:t>
             </w:r>
+            <w:proofErr w:type="spellStart"/>
             <w:r>
               <w:rPr>
                 <w:rFonts w:ascii="Tahoma" w:hAnsi="Tahoma" w:cs="Tahoma"/>
@@ -823,8 +1059,31 @@
                 <w:sz w:val="20"/>
                 <w:szCs w:val="20"/>
               </w:rPr>
-              <w:t>Bắt buộc</w:t>
-            </w:r>
+              <w:t>Bắt</w:t>
+            </w:r>
+            <w:proofErr w:type="spellEnd"/>
+            <w:r>
+              <w:rPr>
+                <w:rFonts w:ascii="Tahoma" w:hAnsi="Tahoma" w:cs="Tahoma"/>
+                <w:b/>
+                <w:color w:val="3366FF"/>
+                <w:sz w:val="20"/>
+                <w:szCs w:val="20"/>
+              </w:rPr>
+              <w:t xml:space="preserve"> </w:t>
+            </w:r>
+            <w:proofErr w:type="spellStart"/>
+            <w:r>
+              <w:rPr>
+                <w:rFonts w:ascii="Tahoma" w:hAnsi="Tahoma" w:cs="Tahoma"/>
+                <w:b/>
+                <w:color w:val="3366FF"/>
+                <w:sz w:val="20"/>
+                <w:szCs w:val="20"/>
+              </w:rPr>
+              <w:t>buộc</w:t>
+            </w:r>
+            <w:proofErr w:type="spellEnd"/>
             <w:r>
               <w:rPr>
                 <w:rFonts w:ascii="Tahoma" w:hAnsi="Tahoma" w:cs="Tahoma"/>
@@ -997,13 +1256,95 @@
                 <w:szCs w:val="20"/>
               </w:rPr>
             </w:pPr>
-            <w:r>
-              <w:rPr>
-                <w:rFonts w:ascii="Arial" w:hAnsi="Arial" w:cs="Arial"/>
-                <w:color w:val="000000"/>
-              </w:rPr>
-              <w:t>Báo cáo, hướng dẫn sử dụng</w:t>
-            </w:r>
+            <w:proofErr w:type="spellStart"/>
+            <w:r>
+              <w:rPr>
+                <w:rFonts w:ascii="Arial" w:hAnsi="Arial" w:cs="Arial"/>
+                <w:color w:val="000000"/>
+              </w:rPr>
+              <w:t>Báo</w:t>
+            </w:r>
+            <w:proofErr w:type="spellEnd"/>
+            <w:r>
+              <w:rPr>
+                <w:rFonts w:ascii="Arial" w:hAnsi="Arial" w:cs="Arial"/>
+                <w:color w:val="000000"/>
+              </w:rPr>
+              <w:t xml:space="preserve"> </w:t>
+            </w:r>
+            <w:proofErr w:type="spellStart"/>
+            <w:r>
+              <w:rPr>
+                <w:rFonts w:ascii="Arial" w:hAnsi="Arial" w:cs="Arial"/>
+                <w:color w:val="000000"/>
+              </w:rPr>
+              <w:t>cáo</w:t>
+            </w:r>
+            <w:proofErr w:type="spellEnd"/>
+            <w:r>
+              <w:rPr>
+                <w:rFonts w:ascii="Arial" w:hAnsi="Arial" w:cs="Arial"/>
+                <w:color w:val="000000"/>
+              </w:rPr>
+              <w:t xml:space="preserve">, </w:t>
+            </w:r>
+            <w:proofErr w:type="spellStart"/>
+            <w:r>
+              <w:rPr>
+                <w:rFonts w:ascii="Arial" w:hAnsi="Arial" w:cs="Arial"/>
+                <w:color w:val="000000"/>
+              </w:rPr>
+              <w:t>hướng</w:t>
+            </w:r>
+            <w:proofErr w:type="spellEnd"/>
+            <w:r>
+              <w:rPr>
+                <w:rFonts w:ascii="Arial" w:hAnsi="Arial" w:cs="Arial"/>
+                <w:color w:val="000000"/>
+              </w:rPr>
+              <w:t xml:space="preserve"> </w:t>
+            </w:r>
+            <w:proofErr w:type="spellStart"/>
+            <w:r>
+              <w:rPr>
+                <w:rFonts w:ascii="Arial" w:hAnsi="Arial" w:cs="Arial"/>
+                <w:color w:val="000000"/>
+              </w:rPr>
+              <w:t>dẫn</w:t>
+            </w:r>
+            <w:proofErr w:type="spellEnd"/>
+            <w:r>
+              <w:rPr>
+                <w:rFonts w:ascii="Arial" w:hAnsi="Arial" w:cs="Arial"/>
+                <w:color w:val="000000"/>
+              </w:rPr>
+              <w:t xml:space="preserve"> </w:t>
+            </w:r>
+            <w:proofErr w:type="spellStart"/>
+            <w:r>
+              <w:rPr>
+                <w:rFonts w:ascii="Arial" w:hAnsi="Arial" w:cs="Arial"/>
+                <w:color w:val="000000"/>
+              </w:rPr>
+              <w:t>sử</w:t>
+            </w:r>
+            <w:proofErr w:type="spellEnd"/>
+            <w:r>
+              <w:rPr>
+                <w:rFonts w:ascii="Arial" w:hAnsi="Arial" w:cs="Arial"/>
+                <w:color w:val="000000"/>
+              </w:rPr>
+              <w:t xml:space="preserve"> </w:t>
+            </w:r>
+            <w:proofErr w:type="spellStart"/>
+            <w:r>
+              <w:rPr>
+                <w:rFonts w:ascii="Arial" w:hAnsi="Arial" w:cs="Arial"/>
+                <w:color w:val="000000"/>
+              </w:rPr>
+              <w:t>dụng</w:t>
+            </w:r>
+            <w:proofErr w:type="spellEnd"/>
           </w:p>
         </w:tc>
         <w:tc>
@@ -1137,13 +1478,31 @@
                 <w:lang w:val="vi-VN"/>
               </w:rPr>
             </w:pPr>
-            <w:r>
-              <w:rPr>
-                <w:rFonts w:ascii="Arial" w:hAnsi="Arial" w:cs="Arial"/>
-                <w:color w:val="000000"/>
-              </w:rPr>
-              <w:t>Phim minh họa</w:t>
-            </w:r>
+            <w:proofErr w:type="spellStart"/>
+            <w:r>
+              <w:rPr>
+                <w:rFonts w:ascii="Arial" w:hAnsi="Arial" w:cs="Arial"/>
+                <w:color w:val="000000"/>
+              </w:rPr>
+              <w:t>Phim</w:t>
+            </w:r>
+            <w:proofErr w:type="spellEnd"/>
+            <w:r>
+              <w:rPr>
+                <w:rFonts w:ascii="Arial" w:hAnsi="Arial" w:cs="Arial"/>
+                <w:color w:val="000000"/>
+              </w:rPr>
+              <w:t xml:space="preserve"> minh </w:t>
+            </w:r>
+            <w:proofErr w:type="spellStart"/>
+            <w:r>
+              <w:rPr>
+                <w:rFonts w:ascii="Arial" w:hAnsi="Arial" w:cs="Arial"/>
+                <w:color w:val="000000"/>
+              </w:rPr>
+              <w:t>họa</w:t>
+            </w:r>
+            <w:proofErr w:type="spellEnd"/>
           </w:p>
         </w:tc>
         <w:tc>
@@ -1270,6 +1629,7 @@
                 <w:szCs w:val="20"/>
               </w:rPr>
             </w:pPr>
+            <w:proofErr w:type="spellStart"/>
             <w:r>
               <w:rPr>
                 <w:rFonts w:ascii="Arial" w:hAnsi="Arial" w:cs="Arial"/>
@@ -1277,6 +1637,7 @@
               </w:rPr>
               <w:t>Bitbucket</w:t>
             </w:r>
+            <w:proofErr w:type="spellEnd"/>
           </w:p>
         </w:tc>
         <w:tc>
@@ -1342,13 +1703,365 @@
                 <w:szCs w:val="20"/>
               </w:rPr>
             </w:pPr>
-            <w:r>
-              <w:rPr>
-                <w:rFonts w:ascii="Tahoma" w:hAnsi="Tahoma" w:cs="Tahoma"/>
-                <w:sz w:val="20"/>
-                <w:szCs w:val="20"/>
-              </w:rPr>
-              <w:t>Cập nhật liên tục và đầy đủ hoạt động của từng thành viên từ lúc bắt đầu làm đồ án.</w:t>
+            <w:proofErr w:type="spellStart"/>
+            <w:r>
+              <w:rPr>
+                <w:rFonts w:ascii="Tahoma" w:hAnsi="Tahoma" w:cs="Tahoma"/>
+                <w:sz w:val="20"/>
+                <w:szCs w:val="20"/>
+              </w:rPr>
+              <w:t>Cập</w:t>
+            </w:r>
+            <w:proofErr w:type="spellEnd"/>
+            <w:r>
+              <w:rPr>
+                <w:rFonts w:ascii="Tahoma" w:hAnsi="Tahoma" w:cs="Tahoma"/>
+                <w:sz w:val="20"/>
+                <w:szCs w:val="20"/>
+              </w:rPr>
+              <w:t xml:space="preserve"> </w:t>
+            </w:r>
+            <w:proofErr w:type="spellStart"/>
+            <w:r>
+              <w:rPr>
+                <w:rFonts w:ascii="Tahoma" w:hAnsi="Tahoma" w:cs="Tahoma"/>
+                <w:sz w:val="20"/>
+                <w:szCs w:val="20"/>
+              </w:rPr>
+              <w:t>nhật</w:t>
+            </w:r>
+            <w:proofErr w:type="spellEnd"/>
+            <w:r>
+              <w:rPr>
+                <w:rFonts w:ascii="Tahoma" w:hAnsi="Tahoma" w:cs="Tahoma"/>
+                <w:sz w:val="20"/>
+                <w:szCs w:val="20"/>
+              </w:rPr>
+              <w:t xml:space="preserve"> </w:t>
+            </w:r>
+            <w:proofErr w:type="spellStart"/>
+            <w:r>
+              <w:rPr>
+                <w:rFonts w:ascii="Tahoma" w:hAnsi="Tahoma" w:cs="Tahoma"/>
+                <w:sz w:val="20"/>
+                <w:szCs w:val="20"/>
+              </w:rPr>
+              <w:t>liên</w:t>
+            </w:r>
+            <w:proofErr w:type="spellEnd"/>
+            <w:r>
+              <w:rPr>
+                <w:rFonts w:ascii="Tahoma" w:hAnsi="Tahoma" w:cs="Tahoma"/>
+                <w:sz w:val="20"/>
+                <w:szCs w:val="20"/>
+              </w:rPr>
+              <w:t xml:space="preserve"> </w:t>
+            </w:r>
+            <w:proofErr w:type="spellStart"/>
+            <w:r>
+              <w:rPr>
+                <w:rFonts w:ascii="Tahoma" w:hAnsi="Tahoma" w:cs="Tahoma"/>
+                <w:sz w:val="20"/>
+                <w:szCs w:val="20"/>
+              </w:rPr>
+              <w:t>tục</w:t>
+            </w:r>
+            <w:proofErr w:type="spellEnd"/>
+            <w:r>
+              <w:rPr>
+                <w:rFonts w:ascii="Tahoma" w:hAnsi="Tahoma" w:cs="Tahoma"/>
+                <w:sz w:val="20"/>
+                <w:szCs w:val="20"/>
+              </w:rPr>
+              <w:t xml:space="preserve"> </w:t>
+            </w:r>
+            <w:proofErr w:type="spellStart"/>
+            <w:r>
+              <w:rPr>
+                <w:rFonts w:ascii="Tahoma" w:hAnsi="Tahoma" w:cs="Tahoma"/>
+                <w:sz w:val="20"/>
+                <w:szCs w:val="20"/>
+              </w:rPr>
+              <w:t>và</w:t>
+            </w:r>
+            <w:proofErr w:type="spellEnd"/>
+            <w:r>
+              <w:rPr>
+                <w:rFonts w:ascii="Tahoma" w:hAnsi="Tahoma" w:cs="Tahoma"/>
+                <w:sz w:val="20"/>
+                <w:szCs w:val="20"/>
+              </w:rPr>
+              <w:t xml:space="preserve"> </w:t>
+            </w:r>
+            <w:proofErr w:type="spellStart"/>
+            <w:r>
+              <w:rPr>
+                <w:rFonts w:ascii="Tahoma" w:hAnsi="Tahoma" w:cs="Tahoma"/>
+                <w:sz w:val="20"/>
+                <w:szCs w:val="20"/>
+              </w:rPr>
+              <w:t>đầy</w:t>
+            </w:r>
+            <w:proofErr w:type="spellEnd"/>
+            <w:r>
+              <w:rPr>
+                <w:rFonts w:ascii="Tahoma" w:hAnsi="Tahoma" w:cs="Tahoma"/>
+                <w:sz w:val="20"/>
+                <w:szCs w:val="20"/>
+              </w:rPr>
+              <w:t xml:space="preserve"> </w:t>
+            </w:r>
+            <w:proofErr w:type="spellStart"/>
+            <w:r>
+              <w:rPr>
+                <w:rFonts w:ascii="Tahoma" w:hAnsi="Tahoma" w:cs="Tahoma"/>
+                <w:sz w:val="20"/>
+                <w:szCs w:val="20"/>
+              </w:rPr>
+              <w:t>đủ</w:t>
+            </w:r>
+            <w:proofErr w:type="spellEnd"/>
+            <w:r>
+              <w:rPr>
+                <w:rFonts w:ascii="Tahoma" w:hAnsi="Tahoma" w:cs="Tahoma"/>
+                <w:sz w:val="20"/>
+                <w:szCs w:val="20"/>
+              </w:rPr>
+              <w:t xml:space="preserve"> </w:t>
+            </w:r>
+            <w:proofErr w:type="spellStart"/>
+            <w:r>
+              <w:rPr>
+                <w:rFonts w:ascii="Tahoma" w:hAnsi="Tahoma" w:cs="Tahoma"/>
+                <w:sz w:val="20"/>
+                <w:szCs w:val="20"/>
+              </w:rPr>
+              <w:t>hoạt</w:t>
+            </w:r>
+            <w:proofErr w:type="spellEnd"/>
+            <w:r>
+              <w:rPr>
+                <w:rFonts w:ascii="Tahoma" w:hAnsi="Tahoma" w:cs="Tahoma"/>
+                <w:sz w:val="20"/>
+                <w:szCs w:val="20"/>
+              </w:rPr>
+              <w:t xml:space="preserve"> </w:t>
+            </w:r>
+            <w:proofErr w:type="spellStart"/>
+            <w:r>
+              <w:rPr>
+                <w:rFonts w:ascii="Tahoma" w:hAnsi="Tahoma" w:cs="Tahoma"/>
+                <w:sz w:val="20"/>
+                <w:szCs w:val="20"/>
+              </w:rPr>
+              <w:t>động</w:t>
+            </w:r>
+            <w:proofErr w:type="spellEnd"/>
+            <w:r>
+              <w:rPr>
+                <w:rFonts w:ascii="Tahoma" w:hAnsi="Tahoma" w:cs="Tahoma"/>
+                <w:sz w:val="20"/>
+                <w:szCs w:val="20"/>
+              </w:rPr>
+              <w:t xml:space="preserve"> </w:t>
+            </w:r>
+            <w:proofErr w:type="spellStart"/>
+            <w:r>
+              <w:rPr>
+                <w:rFonts w:ascii="Tahoma" w:hAnsi="Tahoma" w:cs="Tahoma"/>
+                <w:sz w:val="20"/>
+                <w:szCs w:val="20"/>
+              </w:rPr>
+              <w:t>của</w:t>
+            </w:r>
+            <w:proofErr w:type="spellEnd"/>
+            <w:r>
+              <w:rPr>
+                <w:rFonts w:ascii="Tahoma" w:hAnsi="Tahoma" w:cs="Tahoma"/>
+                <w:sz w:val="20"/>
+                <w:szCs w:val="20"/>
+              </w:rPr>
+              <w:t xml:space="preserve"> </w:t>
+            </w:r>
+            <w:proofErr w:type="spellStart"/>
+            <w:r>
+              <w:rPr>
+                <w:rFonts w:ascii="Tahoma" w:hAnsi="Tahoma" w:cs="Tahoma"/>
+                <w:sz w:val="20"/>
+                <w:szCs w:val="20"/>
+              </w:rPr>
+              <w:t>từng</w:t>
+            </w:r>
+            <w:proofErr w:type="spellEnd"/>
+            <w:r>
+              <w:rPr>
+                <w:rFonts w:ascii="Tahoma" w:hAnsi="Tahoma" w:cs="Tahoma"/>
+                <w:sz w:val="20"/>
+                <w:szCs w:val="20"/>
+              </w:rPr>
+              <w:t xml:space="preserve"> </w:t>
+            </w:r>
+            <w:proofErr w:type="spellStart"/>
+            <w:r>
+              <w:rPr>
+                <w:rFonts w:ascii="Tahoma" w:hAnsi="Tahoma" w:cs="Tahoma"/>
+                <w:sz w:val="20"/>
+                <w:szCs w:val="20"/>
+              </w:rPr>
+              <w:t>thành</w:t>
+            </w:r>
+            <w:proofErr w:type="spellEnd"/>
+            <w:r>
+              <w:rPr>
+                <w:rFonts w:ascii="Tahoma" w:hAnsi="Tahoma" w:cs="Tahoma"/>
+                <w:sz w:val="20"/>
+                <w:szCs w:val="20"/>
+              </w:rPr>
+              <w:t xml:space="preserve"> </w:t>
+            </w:r>
+            <w:proofErr w:type="spellStart"/>
+            <w:r>
+              <w:rPr>
+                <w:rFonts w:ascii="Tahoma" w:hAnsi="Tahoma" w:cs="Tahoma"/>
+                <w:sz w:val="20"/>
+                <w:szCs w:val="20"/>
+              </w:rPr>
+              <w:t>viên</w:t>
+            </w:r>
+            <w:proofErr w:type="spellEnd"/>
+            <w:r>
+              <w:rPr>
+                <w:rFonts w:ascii="Tahoma" w:hAnsi="Tahoma" w:cs="Tahoma"/>
+                <w:sz w:val="20"/>
+                <w:szCs w:val="20"/>
+              </w:rPr>
+              <w:t xml:space="preserve"> </w:t>
+            </w:r>
+            <w:proofErr w:type="spellStart"/>
+            <w:r>
+              <w:rPr>
+                <w:rFonts w:ascii="Tahoma" w:hAnsi="Tahoma" w:cs="Tahoma"/>
+                <w:sz w:val="20"/>
+                <w:szCs w:val="20"/>
+              </w:rPr>
+              <w:t>từ</w:t>
+            </w:r>
+            <w:proofErr w:type="spellEnd"/>
+            <w:r>
+              <w:rPr>
+                <w:rFonts w:ascii="Tahoma" w:hAnsi="Tahoma" w:cs="Tahoma"/>
+                <w:sz w:val="20"/>
+                <w:szCs w:val="20"/>
+              </w:rPr>
+              <w:t xml:space="preserve"> </w:t>
+            </w:r>
+            <w:proofErr w:type="spellStart"/>
+            <w:r>
+              <w:rPr>
+                <w:rFonts w:ascii="Tahoma" w:hAnsi="Tahoma" w:cs="Tahoma"/>
+                <w:sz w:val="20"/>
+                <w:szCs w:val="20"/>
+              </w:rPr>
+              <w:t>lúc</w:t>
+            </w:r>
+            <w:proofErr w:type="spellEnd"/>
+            <w:r>
+              <w:rPr>
+                <w:rFonts w:ascii="Tahoma" w:hAnsi="Tahoma" w:cs="Tahoma"/>
+                <w:sz w:val="20"/>
+                <w:szCs w:val="20"/>
+              </w:rPr>
+              <w:t xml:space="preserve"> </w:t>
+            </w:r>
+            <w:proofErr w:type="spellStart"/>
+            <w:r>
+              <w:rPr>
+                <w:rFonts w:ascii="Tahoma" w:hAnsi="Tahoma" w:cs="Tahoma"/>
+                <w:sz w:val="20"/>
+                <w:szCs w:val="20"/>
+              </w:rPr>
+              <w:t>bắt</w:t>
+            </w:r>
+            <w:proofErr w:type="spellEnd"/>
+            <w:r>
+              <w:rPr>
+                <w:rFonts w:ascii="Tahoma" w:hAnsi="Tahoma" w:cs="Tahoma"/>
+                <w:sz w:val="20"/>
+                <w:szCs w:val="20"/>
+              </w:rPr>
+              <w:t xml:space="preserve"> </w:t>
+            </w:r>
+            <w:proofErr w:type="spellStart"/>
+            <w:r>
+              <w:rPr>
+                <w:rFonts w:ascii="Tahoma" w:hAnsi="Tahoma" w:cs="Tahoma"/>
+                <w:sz w:val="20"/>
+                <w:szCs w:val="20"/>
+              </w:rPr>
+              <w:t>đầu</w:t>
+            </w:r>
+            <w:proofErr w:type="spellEnd"/>
+            <w:r>
+              <w:rPr>
+                <w:rFonts w:ascii="Tahoma" w:hAnsi="Tahoma" w:cs="Tahoma"/>
+                <w:sz w:val="20"/>
+                <w:szCs w:val="20"/>
+              </w:rPr>
+              <w:t xml:space="preserve"> </w:t>
+            </w:r>
+            <w:proofErr w:type="spellStart"/>
+            <w:r>
+              <w:rPr>
+                <w:rFonts w:ascii="Tahoma" w:hAnsi="Tahoma" w:cs="Tahoma"/>
+                <w:sz w:val="20"/>
+                <w:szCs w:val="20"/>
+              </w:rPr>
+              <w:t>làm</w:t>
+            </w:r>
+            <w:proofErr w:type="spellEnd"/>
+            <w:r>
+              <w:rPr>
+                <w:rFonts w:ascii="Tahoma" w:hAnsi="Tahoma" w:cs="Tahoma"/>
+                <w:sz w:val="20"/>
+                <w:szCs w:val="20"/>
+              </w:rPr>
+              <w:t xml:space="preserve"> </w:t>
+            </w:r>
+            <w:proofErr w:type="spellStart"/>
+            <w:r>
+              <w:rPr>
+                <w:rFonts w:ascii="Tahoma" w:hAnsi="Tahoma" w:cs="Tahoma"/>
+                <w:sz w:val="20"/>
+                <w:szCs w:val="20"/>
+              </w:rPr>
+              <w:t>đồ</w:t>
+            </w:r>
+            <w:proofErr w:type="spellEnd"/>
+            <w:r>
+              <w:rPr>
+                <w:rFonts w:ascii="Tahoma" w:hAnsi="Tahoma" w:cs="Tahoma"/>
+                <w:sz w:val="20"/>
+                <w:szCs w:val="20"/>
+              </w:rPr>
+              <w:t xml:space="preserve"> </w:t>
+            </w:r>
+            <w:proofErr w:type="spellStart"/>
+            <w:r>
+              <w:rPr>
+                <w:rFonts w:ascii="Tahoma" w:hAnsi="Tahoma" w:cs="Tahoma"/>
+                <w:sz w:val="20"/>
+                <w:szCs w:val="20"/>
+              </w:rPr>
+              <w:t>án</w:t>
+            </w:r>
+            <w:proofErr w:type="spellEnd"/>
+            <w:r>
+              <w:rPr>
+                <w:rFonts w:ascii="Tahoma" w:hAnsi="Tahoma" w:cs="Tahoma"/>
+                <w:sz w:val="20"/>
+                <w:szCs w:val="20"/>
+              </w:rPr>
+              <w:t>.</w:t>
             </w:r>
           </w:p>
         </w:tc>
@@ -1396,7 +2109,71 @@
                 <w:rFonts w:ascii="Arial" w:hAnsi="Arial" w:cs="Arial"/>
                 <w:color w:val="000000"/>
               </w:rPr>
-              <w:t>Cho phép đăng nhập bằng Google, Facebook, Yahoo</w:t>
+              <w:t xml:space="preserve">Cho </w:t>
+            </w:r>
+            <w:proofErr w:type="spellStart"/>
+            <w:r>
+              <w:rPr>
+                <w:rFonts w:ascii="Arial" w:hAnsi="Arial" w:cs="Arial"/>
+                <w:color w:val="000000"/>
+              </w:rPr>
+              <w:t>phép</w:t>
+            </w:r>
+            <w:proofErr w:type="spellEnd"/>
+            <w:r>
+              <w:rPr>
+                <w:rFonts w:ascii="Arial" w:hAnsi="Arial" w:cs="Arial"/>
+                <w:color w:val="000000"/>
+              </w:rPr>
+              <w:t xml:space="preserve"> </w:t>
+            </w:r>
+            <w:proofErr w:type="spellStart"/>
+            <w:r>
+              <w:rPr>
+                <w:rFonts w:ascii="Arial" w:hAnsi="Arial" w:cs="Arial"/>
+                <w:color w:val="000000"/>
+              </w:rPr>
+              <w:t>đăng</w:t>
+            </w:r>
+            <w:proofErr w:type="spellEnd"/>
+            <w:r>
+              <w:rPr>
+                <w:rFonts w:ascii="Arial" w:hAnsi="Arial" w:cs="Arial"/>
+                <w:color w:val="000000"/>
+              </w:rPr>
+              <w:t xml:space="preserve"> </w:t>
+            </w:r>
+            <w:proofErr w:type="spellStart"/>
+            <w:r>
+              <w:rPr>
+                <w:rFonts w:ascii="Arial" w:hAnsi="Arial" w:cs="Arial"/>
+                <w:color w:val="000000"/>
+              </w:rPr>
+              <w:t>nhập</w:t>
+            </w:r>
+            <w:proofErr w:type="spellEnd"/>
+            <w:r>
+              <w:rPr>
+                <w:rFonts w:ascii="Arial" w:hAnsi="Arial" w:cs="Arial"/>
+                <w:color w:val="000000"/>
+              </w:rPr>
+              <w:t xml:space="preserve"> </w:t>
+            </w:r>
+            <w:proofErr w:type="spellStart"/>
+            <w:r>
+              <w:rPr>
+                <w:rFonts w:ascii="Arial" w:hAnsi="Arial" w:cs="Arial"/>
+                <w:color w:val="000000"/>
+              </w:rPr>
+              <w:t>bằng</w:t>
+            </w:r>
+            <w:proofErr w:type="spellEnd"/>
+            <w:r>
+              <w:rPr>
+                <w:rFonts w:ascii="Arial" w:hAnsi="Arial" w:cs="Arial"/>
+                <w:color w:val="000000"/>
+              </w:rPr>
+              <w:t xml:space="preserve"> Google, Facebook, Yahoo</w:t>
             </w:r>
           </w:p>
         </w:tc>
@@ -1461,13 +2238,149 @@
                 <w:lang w:val="vi-VN"/>
               </w:rPr>
             </w:pPr>
-            <w:r>
-              <w:rPr>
-                <w:rFonts w:ascii="Tahoma" w:hAnsi="Tahoma" w:cs="Tahoma"/>
-                <w:sz w:val="20"/>
-                <w:szCs w:val="20"/>
-              </w:rPr>
-              <w:t>Chỉ cần đăng nhập được ít nhất một website.</w:t>
+            <w:proofErr w:type="spellStart"/>
+            <w:r>
+              <w:rPr>
+                <w:rFonts w:ascii="Tahoma" w:hAnsi="Tahoma" w:cs="Tahoma"/>
+                <w:sz w:val="20"/>
+                <w:szCs w:val="20"/>
+              </w:rPr>
+              <w:t>Chỉ</w:t>
+            </w:r>
+            <w:proofErr w:type="spellEnd"/>
+            <w:r>
+              <w:rPr>
+                <w:rFonts w:ascii="Tahoma" w:hAnsi="Tahoma" w:cs="Tahoma"/>
+                <w:sz w:val="20"/>
+                <w:szCs w:val="20"/>
+              </w:rPr>
+              <w:t xml:space="preserve"> </w:t>
+            </w:r>
+            <w:proofErr w:type="spellStart"/>
+            <w:r>
+              <w:rPr>
+                <w:rFonts w:ascii="Tahoma" w:hAnsi="Tahoma" w:cs="Tahoma"/>
+                <w:sz w:val="20"/>
+                <w:szCs w:val="20"/>
+              </w:rPr>
+              <w:t>cần</w:t>
+            </w:r>
+            <w:proofErr w:type="spellEnd"/>
+            <w:r>
+              <w:rPr>
+                <w:rFonts w:ascii="Tahoma" w:hAnsi="Tahoma" w:cs="Tahoma"/>
+                <w:sz w:val="20"/>
+                <w:szCs w:val="20"/>
+              </w:rPr>
+              <w:t xml:space="preserve"> </w:t>
+            </w:r>
+            <w:proofErr w:type="spellStart"/>
+            <w:r>
+              <w:rPr>
+                <w:rFonts w:ascii="Tahoma" w:hAnsi="Tahoma" w:cs="Tahoma"/>
+                <w:sz w:val="20"/>
+                <w:szCs w:val="20"/>
+              </w:rPr>
+              <w:t>đăng</w:t>
+            </w:r>
+            <w:proofErr w:type="spellEnd"/>
+            <w:r>
+              <w:rPr>
+                <w:rFonts w:ascii="Tahoma" w:hAnsi="Tahoma" w:cs="Tahoma"/>
+                <w:sz w:val="20"/>
+                <w:szCs w:val="20"/>
+              </w:rPr>
+              <w:t xml:space="preserve"> </w:t>
+            </w:r>
+            <w:proofErr w:type="spellStart"/>
+            <w:r>
+              <w:rPr>
+                <w:rFonts w:ascii="Tahoma" w:hAnsi="Tahoma" w:cs="Tahoma"/>
+                <w:sz w:val="20"/>
+                <w:szCs w:val="20"/>
+              </w:rPr>
+              <w:t>nhập</w:t>
+            </w:r>
+            <w:proofErr w:type="spellEnd"/>
+            <w:r>
+              <w:rPr>
+                <w:rFonts w:ascii="Tahoma" w:hAnsi="Tahoma" w:cs="Tahoma"/>
+                <w:sz w:val="20"/>
+                <w:szCs w:val="20"/>
+              </w:rPr>
+              <w:t xml:space="preserve"> </w:t>
+            </w:r>
+            <w:proofErr w:type="spellStart"/>
+            <w:r>
+              <w:rPr>
+                <w:rFonts w:ascii="Tahoma" w:hAnsi="Tahoma" w:cs="Tahoma"/>
+                <w:sz w:val="20"/>
+                <w:szCs w:val="20"/>
+              </w:rPr>
+              <w:t>được</w:t>
+            </w:r>
+            <w:proofErr w:type="spellEnd"/>
+            <w:r>
+              <w:rPr>
+                <w:rFonts w:ascii="Tahoma" w:hAnsi="Tahoma" w:cs="Tahoma"/>
+                <w:sz w:val="20"/>
+                <w:szCs w:val="20"/>
+              </w:rPr>
+              <w:t xml:space="preserve"> </w:t>
+            </w:r>
+            <w:proofErr w:type="spellStart"/>
+            <w:r>
+              <w:rPr>
+                <w:rFonts w:ascii="Tahoma" w:hAnsi="Tahoma" w:cs="Tahoma"/>
+                <w:sz w:val="20"/>
+                <w:szCs w:val="20"/>
+              </w:rPr>
+              <w:t>ít</w:t>
+            </w:r>
+            <w:proofErr w:type="spellEnd"/>
+            <w:r>
+              <w:rPr>
+                <w:rFonts w:ascii="Tahoma" w:hAnsi="Tahoma" w:cs="Tahoma"/>
+                <w:sz w:val="20"/>
+                <w:szCs w:val="20"/>
+              </w:rPr>
+              <w:t xml:space="preserve"> </w:t>
+            </w:r>
+            <w:proofErr w:type="spellStart"/>
+            <w:r>
+              <w:rPr>
+                <w:rFonts w:ascii="Tahoma" w:hAnsi="Tahoma" w:cs="Tahoma"/>
+                <w:sz w:val="20"/>
+                <w:szCs w:val="20"/>
+              </w:rPr>
+              <w:t>nhất</w:t>
+            </w:r>
+            <w:proofErr w:type="spellEnd"/>
+            <w:r>
+              <w:rPr>
+                <w:rFonts w:ascii="Tahoma" w:hAnsi="Tahoma" w:cs="Tahoma"/>
+                <w:sz w:val="20"/>
+                <w:szCs w:val="20"/>
+              </w:rPr>
+              <w:t xml:space="preserve"> </w:t>
+            </w:r>
+            <w:proofErr w:type="spellStart"/>
+            <w:r>
+              <w:rPr>
+                <w:rFonts w:ascii="Tahoma" w:hAnsi="Tahoma" w:cs="Tahoma"/>
+                <w:sz w:val="20"/>
+                <w:szCs w:val="20"/>
+              </w:rPr>
+              <w:t>một</w:t>
+            </w:r>
+            <w:proofErr w:type="spellEnd"/>
+            <w:r>
+              <w:rPr>
+                <w:rFonts w:ascii="Tahoma" w:hAnsi="Tahoma" w:cs="Tahoma"/>
+                <w:sz w:val="20"/>
+                <w:szCs w:val="20"/>
+              </w:rPr>
+              <w:t xml:space="preserve"> website.</w:t>
             </w:r>
           </w:p>
         </w:tc>
@@ -1512,12 +2425,37 @@
                 <w:lang w:val="vi-VN"/>
               </w:rPr>
             </w:pPr>
-            <w:r>
-              <w:rPr>
-                <w:rFonts w:ascii="Arial" w:hAnsi="Arial" w:cs="Arial"/>
-                <w:color w:val="000000"/>
-              </w:rPr>
-              <w:t>Ứng dụng Ajax</w:t>
+            <w:proofErr w:type="spellStart"/>
+            <w:r>
+              <w:rPr>
+                <w:rFonts w:ascii="Arial" w:hAnsi="Arial" w:cs="Arial"/>
+                <w:color w:val="000000"/>
+              </w:rPr>
+              <w:t>Ứng</w:t>
+            </w:r>
+            <w:proofErr w:type="spellEnd"/>
+            <w:r>
+              <w:rPr>
+                <w:rFonts w:ascii="Arial" w:hAnsi="Arial" w:cs="Arial"/>
+                <w:color w:val="000000"/>
+              </w:rPr>
+              <w:t xml:space="preserve"> </w:t>
+            </w:r>
+            <w:proofErr w:type="spellStart"/>
+            <w:r>
+              <w:rPr>
+                <w:rFonts w:ascii="Arial" w:hAnsi="Arial" w:cs="Arial"/>
+                <w:color w:val="000000"/>
+              </w:rPr>
+              <w:t>dụng</w:t>
+            </w:r>
+            <w:proofErr w:type="spellEnd"/>
+            <w:r>
+              <w:rPr>
+                <w:rFonts w:ascii="Arial" w:hAnsi="Arial" w:cs="Arial"/>
+                <w:color w:val="000000"/>
+              </w:rPr>
+              <w:t xml:space="preserve"> Ajax</w:t>
             </w:r>
           </w:p>
         </w:tc>
@@ -1635,12 +2573,133 @@
                 <w:szCs w:val="20"/>
               </w:rPr>
             </w:pPr>
-            <w:r>
-              <w:rPr>
-                <w:rFonts w:ascii="Arial" w:hAnsi="Arial" w:cs="Arial"/>
-                <w:color w:val="000000"/>
-              </w:rPr>
-              <w:t>Giao tiếp giữa giao diện và service bằng RESTful Web service</w:t>
+            <w:proofErr w:type="spellStart"/>
+            <w:r>
+              <w:rPr>
+                <w:rFonts w:ascii="Arial" w:hAnsi="Arial" w:cs="Arial"/>
+                <w:color w:val="000000"/>
+              </w:rPr>
+              <w:t>Giao</w:t>
+            </w:r>
+            <w:proofErr w:type="spellEnd"/>
+            <w:r>
+              <w:rPr>
+                <w:rFonts w:ascii="Arial" w:hAnsi="Arial" w:cs="Arial"/>
+                <w:color w:val="000000"/>
+              </w:rPr>
+              <w:t xml:space="preserve"> </w:t>
+            </w:r>
+            <w:proofErr w:type="spellStart"/>
+            <w:r>
+              <w:rPr>
+                <w:rFonts w:ascii="Arial" w:hAnsi="Arial" w:cs="Arial"/>
+                <w:color w:val="000000"/>
+              </w:rPr>
+              <w:t>tiếp</w:t>
+            </w:r>
+            <w:proofErr w:type="spellEnd"/>
+            <w:r>
+              <w:rPr>
+                <w:rFonts w:ascii="Arial" w:hAnsi="Arial" w:cs="Arial"/>
+                <w:color w:val="000000"/>
+              </w:rPr>
+              <w:t xml:space="preserve"> </w:t>
+            </w:r>
+            <w:proofErr w:type="spellStart"/>
+            <w:r>
+              <w:rPr>
+                <w:rFonts w:ascii="Arial" w:hAnsi="Arial" w:cs="Arial"/>
+                <w:color w:val="000000"/>
+              </w:rPr>
+              <w:t>giữa</w:t>
+            </w:r>
+            <w:proofErr w:type="spellEnd"/>
+            <w:r>
+              <w:rPr>
+                <w:rFonts w:ascii="Arial" w:hAnsi="Arial" w:cs="Arial"/>
+                <w:color w:val="000000"/>
+              </w:rPr>
+              <w:t xml:space="preserve"> </w:t>
+            </w:r>
+            <w:proofErr w:type="spellStart"/>
+            <w:r>
+              <w:rPr>
+                <w:rFonts w:ascii="Arial" w:hAnsi="Arial" w:cs="Arial"/>
+                <w:color w:val="000000"/>
+              </w:rPr>
+              <w:t>giao</w:t>
+            </w:r>
+            <w:proofErr w:type="spellEnd"/>
+            <w:r>
+              <w:rPr>
+                <w:rFonts w:ascii="Arial" w:hAnsi="Arial" w:cs="Arial"/>
+                <w:color w:val="000000"/>
+              </w:rPr>
+              <w:t xml:space="preserve"> </w:t>
+            </w:r>
+            <w:proofErr w:type="spellStart"/>
+            <w:r>
+              <w:rPr>
+                <w:rFonts w:ascii="Arial" w:hAnsi="Arial" w:cs="Arial"/>
+                <w:color w:val="000000"/>
+              </w:rPr>
+              <w:t>diện</w:t>
+            </w:r>
+            <w:proofErr w:type="spellEnd"/>
+            <w:r>
+              <w:rPr>
+                <w:rFonts w:ascii="Arial" w:hAnsi="Arial" w:cs="Arial"/>
+                <w:color w:val="000000"/>
+              </w:rPr>
+              <w:t xml:space="preserve"> </w:t>
+            </w:r>
+            <w:proofErr w:type="spellStart"/>
+            <w:r>
+              <w:rPr>
+                <w:rFonts w:ascii="Arial" w:hAnsi="Arial" w:cs="Arial"/>
+                <w:color w:val="000000"/>
+              </w:rPr>
+              <w:t>và</w:t>
+            </w:r>
+            <w:proofErr w:type="spellEnd"/>
+            <w:r>
+              <w:rPr>
+                <w:rFonts w:ascii="Arial" w:hAnsi="Arial" w:cs="Arial"/>
+                <w:color w:val="000000"/>
+              </w:rPr>
+              <w:t xml:space="preserve"> service </w:t>
+            </w:r>
+            <w:proofErr w:type="spellStart"/>
+            <w:r>
+              <w:rPr>
+                <w:rFonts w:ascii="Arial" w:hAnsi="Arial" w:cs="Arial"/>
+                <w:color w:val="000000"/>
+              </w:rPr>
+              <w:t>bằng</w:t>
+            </w:r>
+            <w:proofErr w:type="spellEnd"/>
+            <w:r>
+              <w:rPr>
+                <w:rFonts w:ascii="Arial" w:hAnsi="Arial" w:cs="Arial"/>
+                <w:color w:val="000000"/>
+              </w:rPr>
+              <w:t xml:space="preserve"> </w:t>
+            </w:r>
+            <w:proofErr w:type="spellStart"/>
+            <w:r>
+              <w:rPr>
+                <w:rFonts w:ascii="Arial" w:hAnsi="Arial" w:cs="Arial"/>
+                <w:color w:val="000000"/>
+              </w:rPr>
+              <w:t>RESTful</w:t>
+            </w:r>
+            <w:proofErr w:type="spellEnd"/>
+            <w:r>
+              <w:rPr>
+                <w:rFonts w:ascii="Arial" w:hAnsi="Arial" w:cs="Arial"/>
+                <w:color w:val="000000"/>
+              </w:rPr>
+              <w:t xml:space="preserve"> Web service</w:t>
             </w:r>
           </w:p>
         </w:tc>
@@ -1737,6 +2796,132 @@
                 <w:rFonts w:ascii="Arial" w:hAnsi="Arial" w:cs="Arial"/>
                 <w:color w:val="000000"/>
               </w:rPr>
+              <w:t>1.</w:t>
+            </w:r>
+            <w:r>
+              <w:rPr>
+                <w:rFonts w:ascii="Arial" w:hAnsi="Arial" w:cs="Arial"/>
+                <w:color w:val="000000"/>
+                <w:lang w:val="vi-VN"/>
+              </w:rPr>
+              <w:t>7</w:t>
+            </w:r>
+          </w:p>
+        </w:tc>
+        <w:tc>
+          <w:tcPr>
+            <w:tcW w:w="3580" w:type="dxa"/>
+          </w:tcPr>
+          <w:p>
+            <w:pPr>
+              <w:widowControl w:val="0"/>
+              <w:spacing w:beforeLines="60" w:before="144" w:afterLines="60" w:after="144" w:line="240" w:lineRule="auto"/>
+              <w:rPr>
+                <w:rFonts w:ascii="Tahoma" w:hAnsi="Tahoma" w:cs="Tahoma"/>
+                <w:sz w:val="20"/>
+                <w:szCs w:val="20"/>
+                <w:lang w:val="vi-VN"/>
+              </w:rPr>
+            </w:pPr>
+            <w:r>
+              <w:rPr>
+                <w:rFonts w:ascii="Arial" w:hAnsi="Arial" w:cs="Arial"/>
+                <w:color w:val="000000"/>
+                <w:lang w:val="vi-VN"/>
+              </w:rPr>
+              <w:t>Bảo mật dịch vụ web bằng OAuth</w:t>
+            </w:r>
+          </w:p>
+        </w:tc>
+        <w:tc>
+          <w:tcPr>
+            <w:tcW w:w="725" w:type="dxa"/>
+          </w:tcPr>
+          <w:p>
+            <w:pPr>
+              <w:widowControl w:val="0"/>
+              <w:spacing w:beforeLines="60" w:before="144" w:afterLines="60" w:after="144"/>
+              <w:jc w:val="center"/>
+              <w:rPr>
+                <w:lang w:val="vi-VN"/>
+              </w:rPr>
+            </w:pPr>
+            <w:r>
+              <w:t>-1</w:t>
+            </w:r>
+          </w:p>
+        </w:tc>
+        <w:tc>
+          <w:tcPr>
+            <w:tcW w:w="778" w:type="dxa"/>
+          </w:tcPr>
+          <w:p>
+            <w:pPr>
+              <w:widowControl w:val="0"/>
+              <w:spacing w:beforeLines="60" w:before="144" w:afterLines="60" w:after="144"/>
+              <w:jc w:val="center"/>
+            </w:pPr>
+            <w:r>
+              <w:t>0</w:t>
+            </w:r>
+          </w:p>
+        </w:tc>
+        <w:tc>
+          <w:tcPr>
+            <w:tcW w:w="808" w:type="dxa"/>
+          </w:tcPr>
+          <w:p>
+            <w:pPr>
+              <w:widowControl w:val="0"/>
+              <w:spacing w:beforeLines="60" w:before="144" w:afterLines="60" w:after="144" w:line="240" w:lineRule="auto"/>
+              <w:rPr>
+                <w:rFonts w:ascii="Tahoma" w:hAnsi="Tahoma" w:cs="Tahoma"/>
+                <w:sz w:val="20"/>
+                <w:szCs w:val="20"/>
+                <w:lang w:val="vi-VN"/>
+              </w:rPr>
+            </w:pPr>
+          </w:p>
+        </w:tc>
+        <w:tc>
+          <w:tcPr>
+            <w:tcW w:w="3302" w:type="dxa"/>
+          </w:tcPr>
+          <w:p>
+            <w:pPr>
+              <w:widowControl w:val="0"/>
+              <w:spacing w:beforeLines="60" w:before="144" w:afterLines="60" w:after="144" w:line="240" w:lineRule="auto"/>
+              <w:rPr>
+                <w:rFonts w:ascii="Tahoma" w:hAnsi="Tahoma" w:cs="Tahoma"/>
+                <w:sz w:val="20"/>
+                <w:szCs w:val="20"/>
+                <w:lang w:val="vi-VN"/>
+              </w:rPr>
+            </w:pPr>
+          </w:p>
+        </w:tc>
+      </w:tr>
+      <w:tr>
+        <w:tc>
+          <w:tcPr>
+            <w:tcW w:w="662" w:type="dxa"/>
+          </w:tcPr>
+          <w:p>
+            <w:pPr>
+              <w:widowControl w:val="0"/>
+              <w:spacing w:beforeLines="60" w:before="144" w:afterLines="60" w:after="144" w:line="240" w:lineRule="auto"/>
+              <w:rPr>
+                <w:rFonts w:ascii="Tahoma" w:hAnsi="Tahoma" w:cs="Tahoma"/>
+                <w:sz w:val="20"/>
+                <w:szCs w:val="20"/>
+                <w:lang w:val="vi-VN"/>
+              </w:rPr>
+            </w:pPr>
+            <w:r>
+              <w:rPr>
+                <w:rFonts w:ascii="Arial" w:hAnsi="Arial" w:cs="Arial"/>
+                <w:color w:val="000000"/>
+              </w:rPr>
               <w:lastRenderedPageBreak/>
               <w:t>1.</w:t>
             </w:r>
@@ -1746,7 +2931,7 @@
                 <w:color w:val="000000"/>
                 <w:lang w:val="vi-VN"/>
               </w:rPr>
-              <w:t>7</w:t>
+              <w:t>8</w:t>
             </w:r>
           </w:p>
         </w:tc>
@@ -1759,141 +2944,56 @@
               <w:widowControl w:val="0"/>
               <w:spacing w:beforeLines="60" w:before="144" w:afterLines="60" w:after="144" w:line="240" w:lineRule="auto"/>
               <w:rPr>
-                <w:rFonts w:ascii="Tahoma" w:hAnsi="Tahoma" w:cs="Tahoma"/>
-                <w:sz w:val="20"/>
-                <w:szCs w:val="20"/>
-                <w:lang w:val="vi-VN"/>
-              </w:rPr>
-            </w:pPr>
-            <w:r>
-              <w:rPr>
-                <w:rFonts w:ascii="Arial" w:hAnsi="Arial" w:cs="Arial"/>
-                <w:color w:val="000000"/>
-                <w:lang w:val="vi-VN"/>
-              </w:rPr>
-              <w:t>Bảo mật dịch vụ web bằng OAuth</w:t>
-            </w:r>
-          </w:p>
-        </w:tc>
-        <w:tc>
-          <w:tcPr>
-            <w:tcW w:w="725" w:type="dxa"/>
-          </w:tcPr>
-          <w:p>
-            <w:pPr>
-              <w:widowControl w:val="0"/>
-              <w:spacing w:beforeLines="60" w:before="144" w:afterLines="60" w:after="144"/>
-              <w:jc w:val="center"/>
-              <w:rPr>
-                <w:lang w:val="vi-VN"/>
-              </w:rPr>
-            </w:pPr>
-            <w:r>
-              <w:t>-1</w:t>
-            </w:r>
-          </w:p>
-        </w:tc>
-        <w:tc>
-          <w:tcPr>
-            <w:tcW w:w="778" w:type="dxa"/>
-          </w:tcPr>
-          <w:p>
-            <w:pPr>
-              <w:widowControl w:val="0"/>
-              <w:spacing w:beforeLines="60" w:before="144" w:afterLines="60" w:after="144"/>
-              <w:jc w:val="center"/>
-            </w:pPr>
-            <w:r>
-              <w:t>0</w:t>
-            </w:r>
-          </w:p>
-        </w:tc>
-        <w:tc>
-          <w:tcPr>
-            <w:tcW w:w="808" w:type="dxa"/>
-          </w:tcPr>
-          <w:p>
-            <w:pPr>
-              <w:widowControl w:val="0"/>
-              <w:spacing w:beforeLines="60" w:before="144" w:afterLines="60" w:after="144" w:line="240" w:lineRule="auto"/>
-              <w:rPr>
-                <w:rFonts w:ascii="Tahoma" w:hAnsi="Tahoma" w:cs="Tahoma"/>
-                <w:sz w:val="20"/>
-                <w:szCs w:val="20"/>
-                <w:lang w:val="vi-VN"/>
-              </w:rPr>
-            </w:pPr>
-          </w:p>
-        </w:tc>
-        <w:tc>
-          <w:tcPr>
-            <w:tcW w:w="3302" w:type="dxa"/>
-          </w:tcPr>
-          <w:p>
-            <w:pPr>
-              <w:widowControl w:val="0"/>
-              <w:spacing w:beforeLines="60" w:before="144" w:afterLines="60" w:after="144" w:line="240" w:lineRule="auto"/>
-              <w:rPr>
-                <w:rFonts w:ascii="Tahoma" w:hAnsi="Tahoma" w:cs="Tahoma"/>
-                <w:sz w:val="20"/>
-                <w:szCs w:val="20"/>
-                <w:lang w:val="vi-VN"/>
-              </w:rPr>
-            </w:pPr>
-          </w:p>
-        </w:tc>
-      </w:tr>
-      <w:tr>
-        <w:tc>
-          <w:tcPr>
-            <w:tcW w:w="662" w:type="dxa"/>
-          </w:tcPr>
-          <w:p>
-            <w:pPr>
-              <w:widowControl w:val="0"/>
-              <w:spacing w:beforeLines="60" w:before="144" w:afterLines="60" w:after="144" w:line="240" w:lineRule="auto"/>
-              <w:rPr>
-                <w:rFonts w:ascii="Tahoma" w:hAnsi="Tahoma" w:cs="Tahoma"/>
-                <w:sz w:val="20"/>
-                <w:szCs w:val="20"/>
-                <w:lang w:val="vi-VN"/>
-              </w:rPr>
-            </w:pPr>
-            <w:r>
-              <w:rPr>
-                <w:rFonts w:ascii="Arial" w:hAnsi="Arial" w:cs="Arial"/>
-                <w:color w:val="000000"/>
-              </w:rPr>
-              <w:t>1.</w:t>
-            </w:r>
-            <w:r>
-              <w:rPr>
-                <w:rFonts w:ascii="Arial" w:hAnsi="Arial" w:cs="Arial"/>
-                <w:color w:val="000000"/>
-                <w:lang w:val="vi-VN"/>
-              </w:rPr>
-              <w:t>8</w:t>
-            </w:r>
-          </w:p>
-        </w:tc>
-        <w:tc>
-          <w:tcPr>
-            <w:tcW w:w="3580" w:type="dxa"/>
-          </w:tcPr>
-          <w:p>
-            <w:pPr>
-              <w:widowControl w:val="0"/>
-              <w:spacing w:beforeLines="60" w:before="144" w:afterLines="60" w:after="144" w:line="240" w:lineRule="auto"/>
-              <w:rPr>
-                <w:lang w:val="vi-VN"/>
-              </w:rPr>
-            </w:pPr>
-            <w:r>
-              <w:rPr>
-                <w:rFonts w:ascii="Arial" w:hAnsi="Arial" w:cs="Arial"/>
-                <w:color w:val="000000"/>
-              </w:rPr>
-              <w:t>Đăng tải lên host</w:t>
+                <w:lang w:val="vi-VN"/>
+              </w:rPr>
+            </w:pPr>
+            <w:proofErr w:type="spellStart"/>
+            <w:r>
+              <w:rPr>
+                <w:rFonts w:ascii="Arial" w:hAnsi="Arial" w:cs="Arial"/>
+                <w:color w:val="000000"/>
+              </w:rPr>
+              <w:t>Đăng</w:t>
+            </w:r>
+            <w:proofErr w:type="spellEnd"/>
+            <w:r>
+              <w:rPr>
+                <w:rFonts w:ascii="Arial" w:hAnsi="Arial" w:cs="Arial"/>
+                <w:color w:val="000000"/>
+              </w:rPr>
+              <w:t xml:space="preserve"> </w:t>
+            </w:r>
+            <w:proofErr w:type="spellStart"/>
+            <w:r>
+              <w:rPr>
+                <w:rFonts w:ascii="Arial" w:hAnsi="Arial" w:cs="Arial"/>
+                <w:color w:val="000000"/>
+              </w:rPr>
+              <w:t>tải</w:t>
+            </w:r>
+            <w:proofErr w:type="spellEnd"/>
+            <w:r>
+              <w:rPr>
+                <w:rFonts w:ascii="Arial" w:hAnsi="Arial" w:cs="Arial"/>
+                <w:color w:val="000000"/>
+              </w:rPr>
+              <w:t xml:space="preserve"> </w:t>
+            </w:r>
+            <w:proofErr w:type="spellStart"/>
+            <w:r>
+              <w:rPr>
+                <w:rFonts w:ascii="Arial" w:hAnsi="Arial" w:cs="Arial"/>
+                <w:color w:val="000000"/>
+              </w:rPr>
+              <w:t>lên</w:t>
+            </w:r>
+            <w:proofErr w:type="spellEnd"/>
+            <w:r>
+              <w:rPr>
+                <w:rFonts w:ascii="Arial" w:hAnsi="Arial" w:cs="Arial"/>
+                <w:color w:val="000000"/>
+              </w:rPr>
+              <w:t xml:space="preserve"> host</w:t>
             </w:r>
           </w:p>
         </w:tc>
@@ -2541,13 +3641,63 @@
                 <w:lang w:val="vi-VN"/>
               </w:rPr>
             </w:pPr>
-            <w:r>
-              <w:rPr>
-                <w:rFonts w:ascii="Arial" w:hAnsi="Arial" w:cs="Arial"/>
-                <w:color w:val="000000"/>
-              </w:rPr>
-              <w:t>Chức năng hệ thống</w:t>
-            </w:r>
+            <w:proofErr w:type="spellStart"/>
+            <w:r>
+              <w:rPr>
+                <w:rFonts w:ascii="Arial" w:hAnsi="Arial" w:cs="Arial"/>
+                <w:color w:val="000000"/>
+              </w:rPr>
+              <w:t>Chức</w:t>
+            </w:r>
+            <w:proofErr w:type="spellEnd"/>
+            <w:r>
+              <w:rPr>
+                <w:rFonts w:ascii="Arial" w:hAnsi="Arial" w:cs="Arial"/>
+                <w:color w:val="000000"/>
+              </w:rPr>
+              <w:t xml:space="preserve"> </w:t>
+            </w:r>
+            <w:proofErr w:type="spellStart"/>
+            <w:r>
+              <w:rPr>
+                <w:rFonts w:ascii="Arial" w:hAnsi="Arial" w:cs="Arial"/>
+                <w:color w:val="000000"/>
+              </w:rPr>
+              <w:t>năng</w:t>
+            </w:r>
+            <w:proofErr w:type="spellEnd"/>
+            <w:r>
+              <w:rPr>
+                <w:rFonts w:ascii="Arial" w:hAnsi="Arial" w:cs="Arial"/>
+                <w:color w:val="000000"/>
+              </w:rPr>
+              <w:t xml:space="preserve"> </w:t>
+            </w:r>
+            <w:proofErr w:type="spellStart"/>
+            <w:r>
+              <w:rPr>
+                <w:rFonts w:ascii="Arial" w:hAnsi="Arial" w:cs="Arial"/>
+                <w:color w:val="000000"/>
+              </w:rPr>
+              <w:t>hệ</w:t>
+            </w:r>
+            <w:proofErr w:type="spellEnd"/>
+            <w:r>
+              <w:rPr>
+                <w:rFonts w:ascii="Arial" w:hAnsi="Arial" w:cs="Arial"/>
+                <w:color w:val="000000"/>
+              </w:rPr>
+              <w:t xml:space="preserve"> </w:t>
+            </w:r>
+            <w:proofErr w:type="spellStart"/>
+            <w:r>
+              <w:rPr>
+                <w:rFonts w:ascii="Arial" w:hAnsi="Arial" w:cs="Arial"/>
+                <w:color w:val="000000"/>
+              </w:rPr>
+              <w:t>thống</w:t>
+            </w:r>
+            <w:proofErr w:type="spellEnd"/>
           </w:p>
         </w:tc>
         <w:tc>
@@ -2654,12 +3804,101 @@
                 <w:lang w:val="vi-VN"/>
               </w:rPr>
             </w:pPr>
-            <w:r>
-              <w:rPr>
-                <w:rFonts w:ascii="Arial" w:hAnsi="Arial" w:cs="Arial"/>
-                <w:color w:val="000000"/>
-              </w:rPr>
-              <w:t>Sử dụng một trong các Javascript MV* framework</w:t>
+            <w:proofErr w:type="spellStart"/>
+            <w:r>
+              <w:rPr>
+                <w:rFonts w:ascii="Arial" w:hAnsi="Arial" w:cs="Arial"/>
+                <w:color w:val="000000"/>
+              </w:rPr>
+              <w:t>Sử</w:t>
+            </w:r>
+            <w:proofErr w:type="spellEnd"/>
+            <w:r>
+              <w:rPr>
+                <w:rFonts w:ascii="Arial" w:hAnsi="Arial" w:cs="Arial"/>
+                <w:color w:val="000000"/>
+              </w:rPr>
+              <w:t xml:space="preserve"> </w:t>
+            </w:r>
+            <w:proofErr w:type="spellStart"/>
+            <w:r>
+              <w:rPr>
+                <w:rFonts w:ascii="Arial" w:hAnsi="Arial" w:cs="Arial"/>
+                <w:color w:val="000000"/>
+              </w:rPr>
+              <w:t>dụng</w:t>
+            </w:r>
+            <w:proofErr w:type="spellEnd"/>
+            <w:r>
+              <w:rPr>
+                <w:rFonts w:ascii="Arial" w:hAnsi="Arial" w:cs="Arial"/>
+                <w:color w:val="000000"/>
+              </w:rPr>
+              <w:t xml:space="preserve"> </w:t>
+            </w:r>
+            <w:proofErr w:type="spellStart"/>
+            <w:r>
+              <w:rPr>
+                <w:rFonts w:ascii="Arial" w:hAnsi="Arial" w:cs="Arial"/>
+                <w:color w:val="000000"/>
+              </w:rPr>
+              <w:t>một</w:t>
+            </w:r>
+            <w:proofErr w:type="spellEnd"/>
+            <w:r>
+              <w:rPr>
+                <w:rFonts w:ascii="Arial" w:hAnsi="Arial" w:cs="Arial"/>
+                <w:color w:val="000000"/>
+              </w:rPr>
+              <w:t xml:space="preserve"> </w:t>
+            </w:r>
+            <w:proofErr w:type="spellStart"/>
+            <w:r>
+              <w:rPr>
+                <w:rFonts w:ascii="Arial" w:hAnsi="Arial" w:cs="Arial"/>
+                <w:color w:val="000000"/>
+              </w:rPr>
+              <w:t>trong</w:t>
+            </w:r>
+            <w:proofErr w:type="spellEnd"/>
+            <w:r>
+              <w:rPr>
+                <w:rFonts w:ascii="Arial" w:hAnsi="Arial" w:cs="Arial"/>
+                <w:color w:val="000000"/>
+              </w:rPr>
+              <w:t xml:space="preserve"> </w:t>
+            </w:r>
+            <w:proofErr w:type="spellStart"/>
+            <w:r>
+              <w:rPr>
+                <w:rFonts w:ascii="Arial" w:hAnsi="Arial" w:cs="Arial"/>
+                <w:color w:val="000000"/>
+              </w:rPr>
+              <w:t>các</w:t>
+            </w:r>
+            <w:proofErr w:type="spellEnd"/>
+            <w:r>
+              <w:rPr>
+                <w:rFonts w:ascii="Arial" w:hAnsi="Arial" w:cs="Arial"/>
+                <w:color w:val="000000"/>
+              </w:rPr>
+              <w:t xml:space="preserve"> </w:t>
+            </w:r>
+            <w:proofErr w:type="spellStart"/>
+            <w:r>
+              <w:rPr>
+                <w:rFonts w:ascii="Arial" w:hAnsi="Arial" w:cs="Arial"/>
+                <w:color w:val="000000"/>
+              </w:rPr>
+              <w:t>Javascript</w:t>
+            </w:r>
+            <w:proofErr w:type="spellEnd"/>
+            <w:r>
+              <w:rPr>
+                <w:rFonts w:ascii="Arial" w:hAnsi="Arial" w:cs="Arial"/>
+                <w:color w:val="000000"/>
+              </w:rPr>
+              <w:t xml:space="preserve"> MV* framework</w:t>
             </w:r>
           </w:p>
         </w:tc>
@@ -2798,12 +4037,133 @@
                 <w:lang w:val="vi-VN"/>
               </w:rPr>
             </w:pPr>
-            <w:r>
-              <w:rPr>
-                <w:rFonts w:ascii="Arial" w:hAnsi="Arial" w:cs="Arial"/>
-                <w:color w:val="000000"/>
-              </w:rPr>
-              <w:t>Sử dụng framework để xây dựng web mobile (Sencha Touch, jQuery Mobile, PhoneGap, …)</w:t>
+            <w:proofErr w:type="spellStart"/>
+            <w:r>
+              <w:rPr>
+                <w:rFonts w:ascii="Arial" w:hAnsi="Arial" w:cs="Arial"/>
+                <w:color w:val="000000"/>
+              </w:rPr>
+              <w:t>Sử</w:t>
+            </w:r>
+            <w:proofErr w:type="spellEnd"/>
+            <w:r>
+              <w:rPr>
+                <w:rFonts w:ascii="Arial" w:hAnsi="Arial" w:cs="Arial"/>
+                <w:color w:val="000000"/>
+              </w:rPr>
+              <w:t xml:space="preserve"> </w:t>
+            </w:r>
+            <w:proofErr w:type="spellStart"/>
+            <w:r>
+              <w:rPr>
+                <w:rFonts w:ascii="Arial" w:hAnsi="Arial" w:cs="Arial"/>
+                <w:color w:val="000000"/>
+              </w:rPr>
+              <w:t>dụng</w:t>
+            </w:r>
+            <w:proofErr w:type="spellEnd"/>
+            <w:r>
+              <w:rPr>
+                <w:rFonts w:ascii="Arial" w:hAnsi="Arial" w:cs="Arial"/>
+                <w:color w:val="000000"/>
+              </w:rPr>
+              <w:t xml:space="preserve"> framework </w:t>
+            </w:r>
+            <w:proofErr w:type="spellStart"/>
+            <w:r>
+              <w:rPr>
+                <w:rFonts w:ascii="Arial" w:hAnsi="Arial" w:cs="Arial"/>
+                <w:color w:val="000000"/>
+              </w:rPr>
+              <w:t>để</w:t>
+            </w:r>
+            <w:proofErr w:type="spellEnd"/>
+            <w:r>
+              <w:rPr>
+                <w:rFonts w:ascii="Arial" w:hAnsi="Arial" w:cs="Arial"/>
+                <w:color w:val="000000"/>
+              </w:rPr>
+              <w:t xml:space="preserve"> </w:t>
+            </w:r>
+            <w:proofErr w:type="spellStart"/>
+            <w:r>
+              <w:rPr>
+                <w:rFonts w:ascii="Arial" w:hAnsi="Arial" w:cs="Arial"/>
+                <w:color w:val="000000"/>
+              </w:rPr>
+              <w:t>xây</w:t>
+            </w:r>
+            <w:proofErr w:type="spellEnd"/>
+            <w:r>
+              <w:rPr>
+                <w:rFonts w:ascii="Arial" w:hAnsi="Arial" w:cs="Arial"/>
+                <w:color w:val="000000"/>
+              </w:rPr>
+              <w:t xml:space="preserve"> </w:t>
+            </w:r>
+            <w:proofErr w:type="spellStart"/>
+            <w:r>
+              <w:rPr>
+                <w:rFonts w:ascii="Arial" w:hAnsi="Arial" w:cs="Arial"/>
+                <w:color w:val="000000"/>
+              </w:rPr>
+              <w:t>dựng</w:t>
+            </w:r>
+            <w:proofErr w:type="spellEnd"/>
+            <w:r>
+              <w:rPr>
+                <w:rFonts w:ascii="Arial" w:hAnsi="Arial" w:cs="Arial"/>
+                <w:color w:val="000000"/>
+              </w:rPr>
+              <w:t xml:space="preserve"> web mobile (</w:t>
+            </w:r>
+            <w:proofErr w:type="spellStart"/>
+            <w:r>
+              <w:rPr>
+                <w:rFonts w:ascii="Arial" w:hAnsi="Arial" w:cs="Arial"/>
+                <w:color w:val="000000"/>
+              </w:rPr>
+              <w:t>Sencha</w:t>
+            </w:r>
+            <w:proofErr w:type="spellEnd"/>
+            <w:r>
+              <w:rPr>
+                <w:rFonts w:ascii="Arial" w:hAnsi="Arial" w:cs="Arial"/>
+                <w:color w:val="000000"/>
+              </w:rPr>
+              <w:t xml:space="preserve"> Touch, </w:t>
+            </w:r>
+            <w:proofErr w:type="spellStart"/>
+            <w:r>
+              <w:rPr>
+                <w:rFonts w:ascii="Arial" w:hAnsi="Arial" w:cs="Arial"/>
+                <w:color w:val="000000"/>
+              </w:rPr>
+              <w:t>jQuery</w:t>
+            </w:r>
+            <w:proofErr w:type="spellEnd"/>
+            <w:r>
+              <w:rPr>
+                <w:rFonts w:ascii="Arial" w:hAnsi="Arial" w:cs="Arial"/>
+                <w:color w:val="000000"/>
+              </w:rPr>
+              <w:t xml:space="preserve"> Mobile, </w:t>
+            </w:r>
+            <w:proofErr w:type="spellStart"/>
+            <w:r>
+              <w:rPr>
+                <w:rFonts w:ascii="Arial" w:hAnsi="Arial" w:cs="Arial"/>
+                <w:color w:val="000000"/>
+              </w:rPr>
+              <w:t>PhoneGap</w:t>
+            </w:r>
+            <w:proofErr w:type="spellEnd"/>
+            <w:r>
+              <w:rPr>
+                <w:rFonts w:ascii="Arial" w:hAnsi="Arial" w:cs="Arial"/>
+                <w:color w:val="000000"/>
+              </w:rPr>
+              <w:t>, …)</w:t>
             </w:r>
           </w:p>
         </w:tc>
@@ -2874,8 +4234,18 @@
                 <w:sz w:val="20"/>
                 <w:szCs w:val="20"/>
               </w:rPr>
-              <w:t>Bootstrap, HTML5, AngularJS</w:t>
-            </w:r>
+              <w:t xml:space="preserve">Bootstrap, HTML5, </w:t>
+            </w:r>
+            <w:proofErr w:type="spellStart"/>
+            <w:r>
+              <w:rPr>
+                <w:rFonts w:ascii="Tahoma" w:hAnsi="Tahoma" w:cs="Tahoma"/>
+                <w:sz w:val="20"/>
+                <w:szCs w:val="20"/>
+              </w:rPr>
+              <w:t>AngularJS</w:t>
+            </w:r>
+            <w:proofErr w:type="spellEnd"/>
           </w:p>
         </w:tc>
       </w:tr>
@@ -3271,12 +4641,53 @@
                 <w:szCs w:val="20"/>
               </w:rPr>
             </w:pPr>
-            <w:r>
-              <w:rPr>
-                <w:rFonts w:ascii="Arial" w:hAnsi="Arial" w:cs="Arial"/>
-                <w:color w:val="000000"/>
-              </w:rPr>
-              <w:t>Đăng tải trên cloud</w:t>
+            <w:proofErr w:type="spellStart"/>
+            <w:r>
+              <w:rPr>
+                <w:rFonts w:ascii="Arial" w:hAnsi="Arial" w:cs="Arial"/>
+                <w:color w:val="000000"/>
+              </w:rPr>
+              <w:t>Đăng</w:t>
+            </w:r>
+            <w:proofErr w:type="spellEnd"/>
+            <w:r>
+              <w:rPr>
+                <w:rFonts w:ascii="Arial" w:hAnsi="Arial" w:cs="Arial"/>
+                <w:color w:val="000000"/>
+              </w:rPr>
+              <w:t xml:space="preserve"> </w:t>
+            </w:r>
+            <w:proofErr w:type="spellStart"/>
+            <w:r>
+              <w:rPr>
+                <w:rFonts w:ascii="Arial" w:hAnsi="Arial" w:cs="Arial"/>
+                <w:color w:val="000000"/>
+              </w:rPr>
+              <w:t>tải</w:t>
+            </w:r>
+            <w:proofErr w:type="spellEnd"/>
+            <w:r>
+              <w:rPr>
+                <w:rFonts w:ascii="Arial" w:hAnsi="Arial" w:cs="Arial"/>
+                <w:color w:val="000000"/>
+              </w:rPr>
+              <w:t xml:space="preserve"> </w:t>
+            </w:r>
+            <w:proofErr w:type="spellStart"/>
+            <w:r>
+              <w:rPr>
+                <w:rFonts w:ascii="Arial" w:hAnsi="Arial" w:cs="Arial"/>
+                <w:color w:val="000000"/>
+              </w:rPr>
+              <w:t>trên</w:t>
+            </w:r>
+            <w:proofErr w:type="spellEnd"/>
+            <w:r>
+              <w:rPr>
+                <w:rFonts w:ascii="Arial" w:hAnsi="Arial" w:cs="Arial"/>
+                <w:color w:val="000000"/>
+              </w:rPr>
+              <w:t xml:space="preserve"> cloud</w:t>
             </w:r>
           </w:p>
         </w:tc>
@@ -3305,8 +4716,6 @@
               <w:spacing w:beforeLines="60" w:before="144" w:afterLines="60" w:after="144"/>
               <w:jc w:val="center"/>
             </w:pPr>
-            <w:bookmarkStart w:id="0" w:name="_GoBack"/>
-            <w:bookmarkEnd w:id="0"/>
           </w:p>
         </w:tc>
         <w:tc>
@@ -3340,13 +4749,185 @@
                 <w:lang w:val="vi-VN"/>
               </w:rPr>
             </w:pPr>
-            <w:r>
-              <w:rPr>
-                <w:rFonts w:ascii="Tahoma" w:hAnsi="Tahoma" w:cs="Tahoma"/>
-                <w:sz w:val="20"/>
-                <w:szCs w:val="20"/>
-              </w:rPr>
-              <w:t>Đạt điểm phần này sẽ không bị trừ điểm ở mục 1.</w:t>
+            <w:proofErr w:type="spellStart"/>
+            <w:r>
+              <w:rPr>
+                <w:rFonts w:ascii="Tahoma" w:hAnsi="Tahoma" w:cs="Tahoma"/>
+                <w:sz w:val="20"/>
+                <w:szCs w:val="20"/>
+              </w:rPr>
+              <w:t>Đạt</w:t>
+            </w:r>
+            <w:proofErr w:type="spellEnd"/>
+            <w:r>
+              <w:rPr>
+                <w:rFonts w:ascii="Tahoma" w:hAnsi="Tahoma" w:cs="Tahoma"/>
+                <w:sz w:val="20"/>
+                <w:szCs w:val="20"/>
+              </w:rPr>
+              <w:t xml:space="preserve"> </w:t>
+            </w:r>
+            <w:proofErr w:type="spellStart"/>
+            <w:r>
+              <w:rPr>
+                <w:rFonts w:ascii="Tahoma" w:hAnsi="Tahoma" w:cs="Tahoma"/>
+                <w:sz w:val="20"/>
+                <w:szCs w:val="20"/>
+              </w:rPr>
+              <w:t>điểm</w:t>
+            </w:r>
+            <w:proofErr w:type="spellEnd"/>
+            <w:r>
+              <w:rPr>
+                <w:rFonts w:ascii="Tahoma" w:hAnsi="Tahoma" w:cs="Tahoma"/>
+                <w:sz w:val="20"/>
+                <w:szCs w:val="20"/>
+              </w:rPr>
+              <w:t xml:space="preserve"> </w:t>
+            </w:r>
+            <w:proofErr w:type="spellStart"/>
+            <w:r>
+              <w:rPr>
+                <w:rFonts w:ascii="Tahoma" w:hAnsi="Tahoma" w:cs="Tahoma"/>
+                <w:sz w:val="20"/>
+                <w:szCs w:val="20"/>
+              </w:rPr>
+              <w:t>phần</w:t>
+            </w:r>
+            <w:proofErr w:type="spellEnd"/>
+            <w:r>
+              <w:rPr>
+                <w:rFonts w:ascii="Tahoma" w:hAnsi="Tahoma" w:cs="Tahoma"/>
+                <w:sz w:val="20"/>
+                <w:szCs w:val="20"/>
+              </w:rPr>
+              <w:t xml:space="preserve"> </w:t>
+            </w:r>
+            <w:proofErr w:type="spellStart"/>
+            <w:r>
+              <w:rPr>
+                <w:rFonts w:ascii="Tahoma" w:hAnsi="Tahoma" w:cs="Tahoma"/>
+                <w:sz w:val="20"/>
+                <w:szCs w:val="20"/>
+              </w:rPr>
+              <w:t>này</w:t>
+            </w:r>
+            <w:proofErr w:type="spellEnd"/>
+            <w:r>
+              <w:rPr>
+                <w:rFonts w:ascii="Tahoma" w:hAnsi="Tahoma" w:cs="Tahoma"/>
+                <w:sz w:val="20"/>
+                <w:szCs w:val="20"/>
+              </w:rPr>
+              <w:t xml:space="preserve"> </w:t>
+            </w:r>
+            <w:proofErr w:type="spellStart"/>
+            <w:r>
+              <w:rPr>
+                <w:rFonts w:ascii="Tahoma" w:hAnsi="Tahoma" w:cs="Tahoma"/>
+                <w:sz w:val="20"/>
+                <w:szCs w:val="20"/>
+              </w:rPr>
+              <w:t>sẽ</w:t>
+            </w:r>
+            <w:proofErr w:type="spellEnd"/>
+            <w:r>
+              <w:rPr>
+                <w:rFonts w:ascii="Tahoma" w:hAnsi="Tahoma" w:cs="Tahoma"/>
+                <w:sz w:val="20"/>
+                <w:szCs w:val="20"/>
+              </w:rPr>
+              <w:t xml:space="preserve"> </w:t>
+            </w:r>
+            <w:proofErr w:type="spellStart"/>
+            <w:r>
+              <w:rPr>
+                <w:rFonts w:ascii="Tahoma" w:hAnsi="Tahoma" w:cs="Tahoma"/>
+                <w:sz w:val="20"/>
+                <w:szCs w:val="20"/>
+              </w:rPr>
+              <w:t>không</w:t>
+            </w:r>
+            <w:proofErr w:type="spellEnd"/>
+            <w:r>
+              <w:rPr>
+                <w:rFonts w:ascii="Tahoma" w:hAnsi="Tahoma" w:cs="Tahoma"/>
+                <w:sz w:val="20"/>
+                <w:szCs w:val="20"/>
+              </w:rPr>
+              <w:t xml:space="preserve"> </w:t>
+            </w:r>
+            <w:proofErr w:type="spellStart"/>
+            <w:r>
+              <w:rPr>
+                <w:rFonts w:ascii="Tahoma" w:hAnsi="Tahoma" w:cs="Tahoma"/>
+                <w:sz w:val="20"/>
+                <w:szCs w:val="20"/>
+              </w:rPr>
+              <w:t>bị</w:t>
+            </w:r>
+            <w:proofErr w:type="spellEnd"/>
+            <w:r>
+              <w:rPr>
+                <w:rFonts w:ascii="Tahoma" w:hAnsi="Tahoma" w:cs="Tahoma"/>
+                <w:sz w:val="20"/>
+                <w:szCs w:val="20"/>
+              </w:rPr>
+              <w:t xml:space="preserve"> </w:t>
+            </w:r>
+            <w:proofErr w:type="spellStart"/>
+            <w:r>
+              <w:rPr>
+                <w:rFonts w:ascii="Tahoma" w:hAnsi="Tahoma" w:cs="Tahoma"/>
+                <w:sz w:val="20"/>
+                <w:szCs w:val="20"/>
+              </w:rPr>
+              <w:t>trừ</w:t>
+            </w:r>
+            <w:proofErr w:type="spellEnd"/>
+            <w:r>
+              <w:rPr>
+                <w:rFonts w:ascii="Tahoma" w:hAnsi="Tahoma" w:cs="Tahoma"/>
+                <w:sz w:val="20"/>
+                <w:szCs w:val="20"/>
+              </w:rPr>
+              <w:t xml:space="preserve"> </w:t>
+            </w:r>
+            <w:proofErr w:type="spellStart"/>
+            <w:r>
+              <w:rPr>
+                <w:rFonts w:ascii="Tahoma" w:hAnsi="Tahoma" w:cs="Tahoma"/>
+                <w:sz w:val="20"/>
+                <w:szCs w:val="20"/>
+              </w:rPr>
+              <w:t>điểm</w:t>
+            </w:r>
+            <w:proofErr w:type="spellEnd"/>
+            <w:r>
+              <w:rPr>
+                <w:rFonts w:ascii="Tahoma" w:hAnsi="Tahoma" w:cs="Tahoma"/>
+                <w:sz w:val="20"/>
+                <w:szCs w:val="20"/>
+              </w:rPr>
+              <w:t xml:space="preserve"> ở </w:t>
+            </w:r>
+            <w:proofErr w:type="spellStart"/>
+            <w:r>
+              <w:rPr>
+                <w:rFonts w:ascii="Tahoma" w:hAnsi="Tahoma" w:cs="Tahoma"/>
+                <w:sz w:val="20"/>
+                <w:szCs w:val="20"/>
+              </w:rPr>
+              <w:t>mục</w:t>
+            </w:r>
+            <w:proofErr w:type="spellEnd"/>
+            <w:r>
+              <w:rPr>
+                <w:rFonts w:ascii="Tahoma" w:hAnsi="Tahoma" w:cs="Tahoma"/>
+                <w:sz w:val="20"/>
+                <w:szCs w:val="20"/>
+              </w:rPr>
+              <w:t xml:space="preserve"> 1.</w:t>
             </w:r>
             <w:r>
               <w:rPr>
@@ -3403,6 +4984,7 @@
                 <w:szCs w:val="20"/>
               </w:rPr>
             </w:pPr>
+            <w:proofErr w:type="spellStart"/>
             <w:r>
               <w:rPr>
                 <w:rFonts w:ascii="Tahoma" w:hAnsi="Tahoma" w:cs="Tahoma"/>
@@ -3410,7 +4992,37 @@
                 <w:sz w:val="20"/>
                 <w:szCs w:val="20"/>
               </w:rPr>
-              <w:t>Thành viên 1</w:t>
+              <w:t>Thành</w:t>
+            </w:r>
+            <w:proofErr w:type="spellEnd"/>
+            <w:r>
+              <w:rPr>
+                <w:rFonts w:ascii="Tahoma" w:hAnsi="Tahoma" w:cs="Tahoma"/>
+                <w:b/>
+                <w:sz w:val="20"/>
+                <w:szCs w:val="20"/>
+              </w:rPr>
+              <w:t xml:space="preserve"> </w:t>
+            </w:r>
+            <w:proofErr w:type="spellStart"/>
+            <w:r>
+              <w:rPr>
+                <w:rFonts w:ascii="Tahoma" w:hAnsi="Tahoma" w:cs="Tahoma"/>
+                <w:b/>
+                <w:sz w:val="20"/>
+                <w:szCs w:val="20"/>
+              </w:rPr>
+              <w:t>viên</w:t>
+            </w:r>
+            <w:proofErr w:type="spellEnd"/>
+            <w:r>
+              <w:rPr>
+                <w:rFonts w:ascii="Tahoma" w:hAnsi="Tahoma" w:cs="Tahoma"/>
+                <w:b/>
+                <w:sz w:val="20"/>
+                <w:szCs w:val="20"/>
+              </w:rPr>
+              <w:t xml:space="preserve"> 1</w:t>
             </w:r>
           </w:p>
         </w:tc>
@@ -3428,6 +5040,7 @@
                 <w:szCs w:val="20"/>
               </w:rPr>
             </w:pPr>
+            <w:proofErr w:type="spellStart"/>
             <w:r>
               <w:rPr>
                 <w:rFonts w:ascii="Tahoma" w:hAnsi="Tahoma" w:cs="Tahoma"/>
@@ -3435,7 +5048,37 @@
                 <w:sz w:val="20"/>
                 <w:szCs w:val="20"/>
               </w:rPr>
-              <w:t>Thành viên 2</w:t>
+              <w:t>Thành</w:t>
+            </w:r>
+            <w:proofErr w:type="spellEnd"/>
+            <w:r>
+              <w:rPr>
+                <w:rFonts w:ascii="Tahoma" w:hAnsi="Tahoma" w:cs="Tahoma"/>
+                <w:b/>
+                <w:sz w:val="20"/>
+                <w:szCs w:val="20"/>
+              </w:rPr>
+              <w:t xml:space="preserve"> </w:t>
+            </w:r>
+            <w:proofErr w:type="spellStart"/>
+            <w:r>
+              <w:rPr>
+                <w:rFonts w:ascii="Tahoma" w:hAnsi="Tahoma" w:cs="Tahoma"/>
+                <w:b/>
+                <w:sz w:val="20"/>
+                <w:szCs w:val="20"/>
+              </w:rPr>
+              <w:t>viên</w:t>
+            </w:r>
+            <w:proofErr w:type="spellEnd"/>
+            <w:r>
+              <w:rPr>
+                <w:rFonts w:ascii="Tahoma" w:hAnsi="Tahoma" w:cs="Tahoma"/>
+                <w:b/>
+                <w:sz w:val="20"/>
+                <w:szCs w:val="20"/>
+              </w:rPr>
+              <w:t xml:space="preserve"> 2</w:t>
             </w:r>
           </w:p>
         </w:tc>
@@ -3453,6 +5096,7 @@
                 <w:szCs w:val="20"/>
               </w:rPr>
             </w:pPr>
+            <w:proofErr w:type="spellStart"/>
             <w:r>
               <w:rPr>
                 <w:rFonts w:ascii="Tahoma" w:hAnsi="Tahoma" w:cs="Tahoma"/>
@@ -3460,7 +5104,37 @@
                 <w:sz w:val="20"/>
                 <w:szCs w:val="20"/>
               </w:rPr>
-              <w:t>Thành viên 3</w:t>
+              <w:t>Thành</w:t>
+            </w:r>
+            <w:proofErr w:type="spellEnd"/>
+            <w:r>
+              <w:rPr>
+                <w:rFonts w:ascii="Tahoma" w:hAnsi="Tahoma" w:cs="Tahoma"/>
+                <w:b/>
+                <w:sz w:val="20"/>
+                <w:szCs w:val="20"/>
+              </w:rPr>
+              <w:t xml:space="preserve"> </w:t>
+            </w:r>
+            <w:proofErr w:type="spellStart"/>
+            <w:r>
+              <w:rPr>
+                <w:rFonts w:ascii="Tahoma" w:hAnsi="Tahoma" w:cs="Tahoma"/>
+                <w:b/>
+                <w:sz w:val="20"/>
+                <w:szCs w:val="20"/>
+              </w:rPr>
+              <w:t>viên</w:t>
+            </w:r>
+            <w:proofErr w:type="spellEnd"/>
+            <w:r>
+              <w:rPr>
+                <w:rFonts w:ascii="Tahoma" w:hAnsi="Tahoma" w:cs="Tahoma"/>
+                <w:b/>
+                <w:sz w:val="20"/>
+                <w:szCs w:val="20"/>
+              </w:rPr>
+              <w:t xml:space="preserve"> 3</w:t>
             </w:r>
           </w:p>
         </w:tc>
@@ -3529,12 +5203,98 @@
             <w:rFonts w:ascii="Tahoma" w:hAnsi="Tahoma" w:cs="Tahoma"/>
           </w:rPr>
         </w:pPr>
+        <w:proofErr w:type="spellStart"/>
         <w:r>
           <w:rPr>
             <w:rFonts w:ascii="Tahoma" w:hAnsi="Tahoma" w:cs="Tahoma"/>
           </w:rPr>
-          <w:t>Trường Đại học Khoa học Tự nhiên</w:t>
+          <w:t>Trường</w:t>
         </w:r>
+        <w:proofErr w:type="spellEnd"/>
+        <w:r>
+          <w:rPr>
+            <w:rFonts w:ascii="Tahoma" w:hAnsi="Tahoma" w:cs="Tahoma"/>
+          </w:rPr>
+          <w:t xml:space="preserve"> </w:t>
+        </w:r>
+        <w:proofErr w:type="spellStart"/>
+        <w:r>
+          <w:rPr>
+            <w:rFonts w:ascii="Tahoma" w:hAnsi="Tahoma" w:cs="Tahoma"/>
+          </w:rPr>
+          <w:t>Đại</w:t>
+        </w:r>
+        <w:proofErr w:type="spellEnd"/>
+        <w:r>
+          <w:rPr>
+            <w:rFonts w:ascii="Tahoma" w:hAnsi="Tahoma" w:cs="Tahoma"/>
+          </w:rPr>
+          <w:t xml:space="preserve"> </w:t>
+        </w:r>
+        <w:proofErr w:type="spellStart"/>
+        <w:r>
+          <w:rPr>
+            <w:rFonts w:ascii="Tahoma" w:hAnsi="Tahoma" w:cs="Tahoma"/>
+          </w:rPr>
+          <w:t>học</w:t>
+        </w:r>
+        <w:proofErr w:type="spellEnd"/>
+        <w:r>
+          <w:rPr>
+            <w:rFonts w:ascii="Tahoma" w:hAnsi="Tahoma" w:cs="Tahoma"/>
+          </w:rPr>
+          <w:t xml:space="preserve"> </w:t>
+        </w:r>
+        <w:proofErr w:type="spellStart"/>
+        <w:r>
+          <w:rPr>
+            <w:rFonts w:ascii="Tahoma" w:hAnsi="Tahoma" w:cs="Tahoma"/>
+          </w:rPr>
+          <w:t>Khoa</w:t>
+        </w:r>
+        <w:proofErr w:type="spellEnd"/>
+        <w:r>
+          <w:rPr>
+            <w:rFonts w:ascii="Tahoma" w:hAnsi="Tahoma" w:cs="Tahoma"/>
+          </w:rPr>
+          <w:t xml:space="preserve"> </w:t>
+        </w:r>
+        <w:proofErr w:type="spellStart"/>
+        <w:r>
+          <w:rPr>
+            <w:rFonts w:ascii="Tahoma" w:hAnsi="Tahoma" w:cs="Tahoma"/>
+          </w:rPr>
+          <w:t>học</w:t>
+        </w:r>
+        <w:proofErr w:type="spellEnd"/>
+        <w:r>
+          <w:rPr>
+            <w:rFonts w:ascii="Tahoma" w:hAnsi="Tahoma" w:cs="Tahoma"/>
+          </w:rPr>
+          <w:t xml:space="preserve"> </w:t>
+        </w:r>
+        <w:proofErr w:type="spellStart"/>
+        <w:r>
+          <w:rPr>
+            <w:rFonts w:ascii="Tahoma" w:hAnsi="Tahoma" w:cs="Tahoma"/>
+          </w:rPr>
+          <w:t>Tự</w:t>
+        </w:r>
+        <w:proofErr w:type="spellEnd"/>
+        <w:r>
+          <w:rPr>
+            <w:rFonts w:ascii="Tahoma" w:hAnsi="Tahoma" w:cs="Tahoma"/>
+          </w:rPr>
+          <w:t xml:space="preserve"> </w:t>
+        </w:r>
+        <w:proofErr w:type="spellStart"/>
+        <w:r>
+          <w:rPr>
+            <w:rFonts w:ascii="Tahoma" w:hAnsi="Tahoma" w:cs="Tahoma"/>
+          </w:rPr>
+          <w:t>nhiên</w:t>
+        </w:r>
+        <w:proofErr w:type="spellEnd"/>
         <w:r>
           <w:rPr>
             <w:rFonts w:ascii="Tahoma" w:hAnsi="Tahoma" w:cs="Tahoma"/>
@@ -3548,7 +5308,22 @@
             <w:sz w:val="20"/>
           </w:rPr>
           <w:tab/>
-          <w:t xml:space="preserve">Trang </w:t>
+        </w:r>
+        <w:proofErr w:type="spellStart"/>
+        <w:r>
+          <w:rPr>
+            <w:rFonts w:ascii="Tahoma" w:hAnsi="Tahoma" w:cs="Tahoma"/>
+            <w:sz w:val="20"/>
+          </w:rPr>
+          <w:t>Trang</w:t>
+        </w:r>
+        <w:proofErr w:type="spellEnd"/>
+        <w:r>
+          <w:rPr>
+            <w:rFonts w:ascii="Tahoma" w:hAnsi="Tahoma" w:cs="Tahoma"/>
+            <w:sz w:val="20"/>
+          </w:rPr>
+          <w:t xml:space="preserve"> </w:t>
         </w:r>
         <w:r>
           <w:rPr>
@@ -3577,7 +5352,7 @@
             <w:noProof/>
             <w:sz w:val="20"/>
           </w:rPr>
-          <w:t>2</w:t>
+          <w:t>1</w:t>
         </w:r>
         <w:r>
           <w:rPr>
@@ -3707,16 +5482,113 @@
         <w:rFonts w:ascii="Tahoma" w:hAnsi="Tahoma" w:cs="Tahoma"/>
         <w:sz w:val="20"/>
         <w:szCs w:val="20"/>
-        <w:lang w:val="vi-VN"/>
       </w:rPr>
     </w:pPr>
+    <w:proofErr w:type="spellStart"/>
     <w:r>
       <w:rPr>
         <w:rFonts w:ascii="Tahoma" w:hAnsi="Tahoma" w:cs="Tahoma"/>
         <w:sz w:val="20"/>
       </w:rPr>
-      <w:t>Các công nghệ lập trình hiện đại</w:t>
+      <w:t>Các</w:t>
     </w:r>
+    <w:proofErr w:type="spellEnd"/>
+    <w:r>
+      <w:rPr>
+        <w:rFonts w:ascii="Tahoma" w:hAnsi="Tahoma" w:cs="Tahoma"/>
+        <w:sz w:val="20"/>
+      </w:rPr>
+      <w:t xml:space="preserve"> </w:t>
+    </w:r>
+    <w:proofErr w:type="spellStart"/>
+    <w:r>
+      <w:rPr>
+        <w:rFonts w:ascii="Tahoma" w:hAnsi="Tahoma" w:cs="Tahoma"/>
+        <w:sz w:val="20"/>
+      </w:rPr>
+      <w:t>công</w:t>
+    </w:r>
+    <w:proofErr w:type="spellEnd"/>
+    <w:r>
+      <w:rPr>
+        <w:rFonts w:ascii="Tahoma" w:hAnsi="Tahoma" w:cs="Tahoma"/>
+        <w:sz w:val="20"/>
+      </w:rPr>
+      <w:t xml:space="preserve"> </w:t>
+    </w:r>
+    <w:proofErr w:type="spellStart"/>
+    <w:r>
+      <w:rPr>
+        <w:rFonts w:ascii="Tahoma" w:hAnsi="Tahoma" w:cs="Tahoma"/>
+        <w:sz w:val="20"/>
+      </w:rPr>
+      <w:t>nghệ</w:t>
+    </w:r>
+    <w:proofErr w:type="spellEnd"/>
+    <w:r>
+      <w:rPr>
+        <w:rFonts w:ascii="Tahoma" w:hAnsi="Tahoma" w:cs="Tahoma"/>
+        <w:sz w:val="20"/>
+      </w:rPr>
+      <w:t xml:space="preserve"> </w:t>
+    </w:r>
+    <w:proofErr w:type="spellStart"/>
+    <w:r>
+      <w:rPr>
+        <w:rFonts w:ascii="Tahoma" w:hAnsi="Tahoma" w:cs="Tahoma"/>
+        <w:sz w:val="20"/>
+      </w:rPr>
+      <w:t>lập</w:t>
+    </w:r>
+    <w:proofErr w:type="spellEnd"/>
+    <w:r>
+      <w:rPr>
+        <w:rFonts w:ascii="Tahoma" w:hAnsi="Tahoma" w:cs="Tahoma"/>
+        <w:sz w:val="20"/>
+      </w:rPr>
+      <w:t xml:space="preserve"> </w:t>
+    </w:r>
+    <w:proofErr w:type="spellStart"/>
+    <w:r>
+      <w:rPr>
+        <w:rFonts w:ascii="Tahoma" w:hAnsi="Tahoma" w:cs="Tahoma"/>
+        <w:sz w:val="20"/>
+      </w:rPr>
+      <w:t>trình</w:t>
+    </w:r>
+    <w:proofErr w:type="spellEnd"/>
+    <w:r>
+      <w:rPr>
+        <w:rFonts w:ascii="Tahoma" w:hAnsi="Tahoma" w:cs="Tahoma"/>
+        <w:sz w:val="20"/>
+      </w:rPr>
+      <w:t xml:space="preserve"> </w:t>
+    </w:r>
+    <w:proofErr w:type="spellStart"/>
+    <w:r>
+      <w:rPr>
+        <w:rFonts w:ascii="Tahoma" w:hAnsi="Tahoma" w:cs="Tahoma"/>
+        <w:sz w:val="20"/>
+      </w:rPr>
+      <w:t>hiện</w:t>
+    </w:r>
+    <w:proofErr w:type="spellEnd"/>
+    <w:r>
+      <w:rPr>
+        <w:rFonts w:ascii="Tahoma" w:hAnsi="Tahoma" w:cs="Tahoma"/>
+        <w:sz w:val="20"/>
+      </w:rPr>
+      <w:t xml:space="preserve"> </w:t>
+    </w:r>
+    <w:proofErr w:type="spellStart"/>
+    <w:r>
+      <w:rPr>
+        <w:rFonts w:ascii="Tahoma" w:hAnsi="Tahoma" w:cs="Tahoma"/>
+        <w:sz w:val="20"/>
+      </w:rPr>
+      <w:t>đại</w:t>
+    </w:r>
+    <w:proofErr w:type="spellEnd"/>
     <w:r>
       <w:rPr>
         <w:rFonts w:ascii="Tahoma" w:hAnsi="Tahoma" w:cs="Tahoma"/>
@@ -3738,7 +5610,7 @@
       <mc:AlternateContent>
         <mc:Choice Requires="wps">
           <w:drawing>
-            <wp:anchor distT="0" distB="0" distL="114300" distR="114300" simplePos="0" relativeHeight="251688448" behindDoc="0" locked="0" layoutInCell="1" allowOverlap="1" wp14:anchorId="4707C708" wp14:editId="5B926E60">
+            <wp:anchor distT="0" distB="0" distL="114300" distR="114300" simplePos="0" relativeHeight="251688448" behindDoc="0" locked="0" layoutInCell="1" allowOverlap="1" wp14:anchorId="0E09CCCF" wp14:editId="2902CB03">
               <wp:simplePos x="0" y="0"/>
               <wp:positionH relativeFrom="column">
                 <wp:posOffset>-91440</wp:posOffset>
@@ -3831,7 +5703,15 @@
         <w:szCs w:val="20"/>
         <w:lang w:val="vi-VN"/>
       </w:rPr>
-      <w:t>TH2010</w:t>
+      <w:t>TH201</w:t>
+    </w:r>
+    <w:r>
+      <w:rPr>
+        <w:rFonts w:ascii="Tahoma" w:hAnsi="Tahoma" w:cs="Tahoma"/>
+        <w:sz w:val="20"/>
+        <w:szCs w:val="20"/>
+      </w:rPr>
+      <w:t>2</w:t>
     </w:r>
   </w:p>
 </w:hdr>
@@ -3860,7 +5740,7 @@
         <v:path o:extrusionok="f" gradientshapeok="t" o:connecttype="rect"/>
         <o:lock v:ext="edit" aspectratio="t"/>
       </v:shapetype>
-      <v:shape id="_x0000_i1028" type="#_x0000_t75" style="width:11.5pt;height:11.5pt" o:bullet="t">
+      <v:shape id="_x0000_i1030" type="#_x0000_t75" style="width:11.5pt;height:11.5pt" o:bullet="t">
         <v:imagedata r:id="rId1" o:title="mso431"/>
       </v:shape>
     </w:pict>
@@ -8497,7 +10377,7 @@
 </file>
 
 <file path=customXml/itemProps1.xml><?xml version="1.0" encoding="utf-8"?>
-<ds:datastoreItem xmlns:ds="http://schemas.openxmlformats.org/officeDocument/2006/customXml" ds:itemID="{92871F54-B3A0-4683-A4C7-2EFDCA6CC307}">
+<ds:datastoreItem xmlns:ds="http://schemas.openxmlformats.org/officeDocument/2006/customXml" ds:itemID="{01DBC227-5DAD-44B1-BEB9-4041E5A8BBE1}">
   <ds:schemaRefs>
     <ds:schemaRef ds:uri="http://schemas.openxmlformats.org/officeDocument/2006/bibliography"/>
   </ds:schemaRefs>

</xml_diff>